<commit_message>
added musyn plots to report
</commit_message>
<xml_diff>
--- a/labreport.docx
+++ b/labreport.docx
@@ -478,27 +478,14 @@
       <w:r>
         <w:t xml:space="preserve">Figure </w:t>
       </w:r>
-      <w:r>
-        <w:fldChar w:fldCharType="begin"/>
-      </w:r>
-      <w:r>
-        <w:instrText xml:space="preserve"> SEQ Figure \* ARABIC </w:instrText>
-      </w:r>
-      <w:r>
-        <w:fldChar w:fldCharType="separate"/>
-      </w:r>
-      <w:r>
-        <w:rPr>
-          <w:noProof/>
-        </w:rPr>
-        <w:t>1</w:t>
-      </w:r>
-      <w:r>
-        <w:rPr>
-          <w:noProof/>
-        </w:rPr>
-        <w:fldChar w:fldCharType="end"/>
-      </w:r>
+      <w:fldSimple w:instr=" SEQ Figure \* ARABIC ">
+        <w:r>
+          <w:rPr>
+            <w:noProof/>
+          </w:rPr>
+          <w:t>1</w:t>
+        </w:r>
+      </w:fldSimple>
       <w:r>
         <w:t xml:space="preserve">. Control configuration for the </w:t>
       </w:r>
@@ -712,27 +699,14 @@
       <w:r>
         <w:t xml:space="preserve">Figure </w:t>
       </w:r>
-      <w:r>
-        <w:fldChar w:fldCharType="begin"/>
-      </w:r>
-      <w:r>
-        <w:instrText xml:space="preserve"> SEQ Figure \* ARABIC </w:instrText>
-      </w:r>
-      <w:r>
-        <w:fldChar w:fldCharType="separate"/>
-      </w:r>
-      <w:r>
-        <w:rPr>
-          <w:noProof/>
-        </w:rPr>
-        <w:t>2</w:t>
-      </w:r>
-      <w:r>
-        <w:rPr>
-          <w:noProof/>
-        </w:rPr>
-        <w:fldChar w:fldCharType="end"/>
-      </w:r>
+      <w:fldSimple w:instr=" SEQ Figure \* ARABIC ">
+        <w:r>
+          <w:rPr>
+            <w:noProof/>
+          </w:rPr>
+          <w:t>2</w:t>
+        </w:r>
+      </w:fldSimple>
       <w:r>
         <w:t>. Bode plot of nominal plant</w:t>
       </w:r>
@@ -804,27 +778,14 @@
       <w:r>
         <w:t xml:space="preserve">Figure </w:t>
       </w:r>
-      <w:r>
-        <w:fldChar w:fldCharType="begin"/>
-      </w:r>
-      <w:r>
-        <w:instrText xml:space="preserve"> SEQ Figure \* ARABIC </w:instrText>
-      </w:r>
-      <w:r>
-        <w:fldChar w:fldCharType="separate"/>
-      </w:r>
-      <w:r>
-        <w:rPr>
-          <w:noProof/>
-        </w:rPr>
-        <w:t>3</w:t>
-      </w:r>
-      <w:r>
-        <w:rPr>
-          <w:noProof/>
-        </w:rPr>
-        <w:fldChar w:fldCharType="end"/>
-      </w:r>
+      <w:fldSimple w:instr=" SEQ Figure \* ARABIC ">
+        <w:r>
+          <w:rPr>
+            <w:noProof/>
+          </w:rPr>
+          <w:t>3</w:t>
+        </w:r>
+      </w:fldSimple>
       <w:r>
         <w:t>. Simulink model of nominal plant.</w:t>
       </w:r>
@@ -955,27 +916,14 @@
       <w:r>
         <w:t xml:space="preserve">Figure </w:t>
       </w:r>
-      <w:r>
-        <w:fldChar w:fldCharType="begin"/>
-      </w:r>
-      <w:r>
-        <w:instrText xml:space="preserve"> SEQ Figure \* ARABIC </w:instrText>
-      </w:r>
-      <w:r>
-        <w:fldChar w:fldCharType="separate"/>
-      </w:r>
-      <w:r>
-        <w:rPr>
-          <w:noProof/>
-        </w:rPr>
-        <w:t>4</w:t>
-      </w:r>
-      <w:r>
-        <w:rPr>
-          <w:noProof/>
-        </w:rPr>
-        <w:fldChar w:fldCharType="end"/>
-      </w:r>
+      <w:fldSimple w:instr=" SEQ Figure \* ARABIC ">
+        <w:r>
+          <w:rPr>
+            <w:noProof/>
+          </w:rPr>
+          <w:t>4</w:t>
+        </w:r>
+      </w:fldSimple>
       <w:r>
         <w:t>. Generated uncertainty weights for the uncertain plant.</w:t>
       </w:r>
@@ -1240,30 +1188,14 @@
       <w:r>
         <w:t xml:space="preserve">Figure </w:t>
       </w:r>
-      <w:r>
-        <w:fldChar w:fldCharType="begin"/>
-      </w:r>
-      <w:r>
-        <w:instrText xml:space="preserve"> SEQ Figure \*</w:instrText>
-      </w:r>
-      <w:r>
-        <w:instrText xml:space="preserve"> ARABIC </w:instrText>
-      </w:r>
-      <w:r>
-        <w:fldChar w:fldCharType="separate"/>
-      </w:r>
-      <w:r>
-        <w:rPr>
-          <w:noProof/>
-        </w:rPr>
-        <w:t>5</w:t>
-      </w:r>
-      <w:r>
-        <w:rPr>
-          <w:noProof/>
-        </w:rPr>
-        <w:fldChar w:fldCharType="end"/>
-      </w:r>
+      <w:fldSimple w:instr=" SEQ Figure \* ARABIC ">
+        <w:r>
+          <w:rPr>
+            <w:noProof/>
+          </w:rPr>
+          <w:t>5</w:t>
+        </w:r>
+      </w:fldSimple>
       <w:r>
         <w:t>. Pitch and yaw angles for loop shaping controller run on the nominal plant</w:t>
       </w:r>
@@ -1323,27 +1255,14 @@
       <w:r>
         <w:t xml:space="preserve">Figure </w:t>
       </w:r>
-      <w:r>
-        <w:fldChar w:fldCharType="begin"/>
-      </w:r>
-      <w:r>
-        <w:instrText xml:space="preserve"> SEQ Figure \* ARABIC </w:instrText>
-      </w:r>
-      <w:r>
-        <w:fldChar w:fldCharType="separate"/>
-      </w:r>
-      <w:r>
-        <w:rPr>
-          <w:noProof/>
-        </w:rPr>
-        <w:t>6</w:t>
-      </w:r>
-      <w:r>
-        <w:rPr>
-          <w:noProof/>
-        </w:rPr>
-        <w:fldChar w:fldCharType="end"/>
-      </w:r>
+      <w:fldSimple w:instr=" SEQ Figure \* ARABIC ">
+        <w:r>
+          <w:rPr>
+            <w:noProof/>
+          </w:rPr>
+          <w:t>6</w:t>
+        </w:r>
+      </w:fldSimple>
       <w:r>
         <w:t>. Pitch and yaw voltages for loop shaping controller implemented on the nominal plant</w:t>
       </w:r>
@@ -1431,27 +1350,14 @@
       <w:r>
         <w:t xml:space="preserve">Figure </w:t>
       </w:r>
-      <w:r>
-        <w:fldChar w:fldCharType="begin"/>
-      </w:r>
-      <w:r>
-        <w:instrText xml:space="preserve"> SEQ Figure \* ARABIC </w:instrText>
-      </w:r>
-      <w:r>
-        <w:fldChar w:fldCharType="separate"/>
-      </w:r>
-      <w:r>
-        <w:rPr>
-          <w:noProof/>
-        </w:rPr>
-        <w:t>7</w:t>
-      </w:r>
-      <w:r>
-        <w:rPr>
-          <w:noProof/>
-        </w:rPr>
-        <w:fldChar w:fldCharType="end"/>
-      </w:r>
+      <w:fldSimple w:instr=" SEQ Figure \* ARABIC ">
+        <w:r>
+          <w:rPr>
+            <w:noProof/>
+          </w:rPr>
+          <w:t>7</w:t>
+        </w:r>
+      </w:fldSimple>
       <w:r>
         <w:t>. Pitch and yaw angles for loop shaping controller run on 10 samples of the uncertain plant.</w:t>
       </w:r>
@@ -1511,27 +1417,14 @@
       <w:r>
         <w:t xml:space="preserve">Figure </w:t>
       </w:r>
-      <w:r>
-        <w:fldChar w:fldCharType="begin"/>
-      </w:r>
-      <w:r>
-        <w:instrText xml:space="preserve"> SEQ Figure \* ARABIC </w:instrText>
-      </w:r>
-      <w:r>
-        <w:fldChar w:fldCharType="separate"/>
-      </w:r>
-      <w:r>
-        <w:rPr>
-          <w:noProof/>
-        </w:rPr>
-        <w:t>8</w:t>
-      </w:r>
-      <w:r>
-        <w:rPr>
-          <w:noProof/>
-        </w:rPr>
-        <w:fldChar w:fldCharType="end"/>
-      </w:r>
+      <w:fldSimple w:instr=" SEQ Figure \* ARABIC ">
+        <w:r>
+          <w:rPr>
+            <w:noProof/>
+          </w:rPr>
+          <w:t>8</w:t>
+        </w:r>
+      </w:fldSimple>
       <w:r>
         <w:t xml:space="preserve">. Motor voltages for the </w:t>
       </w:r>
@@ -1612,27 +1505,14 @@
       <w:r>
         <w:t xml:space="preserve">Figure </w:t>
       </w:r>
-      <w:r>
-        <w:fldChar w:fldCharType="begin"/>
-      </w:r>
-      <w:r>
-        <w:instrText xml:space="preserve"> SEQ Figure \* ARABIC </w:instrText>
-      </w:r>
-      <w:r>
-        <w:fldChar w:fldCharType="separate"/>
-      </w:r>
-      <w:r>
-        <w:rPr>
-          <w:noProof/>
-        </w:rPr>
-        <w:t>9</w:t>
-      </w:r>
-      <w:r>
-        <w:rPr>
-          <w:noProof/>
-        </w:rPr>
-        <w:fldChar w:fldCharType="end"/>
-      </w:r>
+      <w:fldSimple w:instr=" SEQ Figure \* ARABIC ">
+        <w:r>
+          <w:rPr>
+            <w:noProof/>
+          </w:rPr>
+          <w:t>9</w:t>
+        </w:r>
+      </w:fldSimple>
       <w:r>
         <w:t>. Pitch and yaw angles for the</w:t>
       </w:r>
@@ -1709,27 +1589,14 @@
       <w:r>
         <w:t xml:space="preserve">Figure </w:t>
       </w:r>
-      <w:r>
-        <w:fldChar w:fldCharType="begin"/>
-      </w:r>
-      <w:r>
-        <w:instrText xml:space="preserve"> SEQ Figure \* ARABIC </w:instrText>
-      </w:r>
-      <w:r>
-        <w:fldChar w:fldCharType="separate"/>
-      </w:r>
-      <w:r>
-        <w:rPr>
-          <w:noProof/>
-        </w:rPr>
-        <w:t>10</w:t>
-      </w:r>
-      <w:r>
-        <w:rPr>
-          <w:noProof/>
-        </w:rPr>
-        <w:fldChar w:fldCharType="end"/>
-      </w:r>
+      <w:fldSimple w:instr=" SEQ Figure \* ARABIC ">
+        <w:r>
+          <w:rPr>
+            <w:noProof/>
+          </w:rPr>
+          <w:t>10</w:t>
+        </w:r>
+      </w:fldSimple>
       <w:r>
         <w:t>. Controller voltages for</w:t>
       </w:r>
@@ -1831,14 +1698,27 @@
       <w:r>
         <w:t xml:space="preserve">Figure </w:t>
       </w:r>
-      <w:fldSimple w:instr=" SEQ Figure \* ARABIC ">
-        <w:r>
-          <w:rPr>
-            <w:noProof/>
-          </w:rPr>
-          <w:t>11</w:t>
-        </w:r>
-      </w:fldSimple>
+      <w:r>
+        <w:fldChar w:fldCharType="begin"/>
+      </w:r>
+      <w:r>
+        <w:instrText xml:space="preserve"> SEQ Figure \* ARABIC </w:instrText>
+      </w:r>
+      <w:r>
+        <w:fldChar w:fldCharType="separate"/>
+      </w:r>
+      <w:r>
+        <w:rPr>
+          <w:noProof/>
+        </w:rPr>
+        <w:t>11</w:t>
+      </w:r>
+      <w:r>
+        <w:rPr>
+          <w:noProof/>
+        </w:rPr>
+        <w:fldChar w:fldCharType="end"/>
+      </w:r>
       <w:r>
         <w:t>. Pitch (red) and yaw(blue) angles for five trials of the loop shaping controller run on the uncertain plant.</w:t>
       </w:r>
@@ -1903,14 +1783,27 @@
       <w:r>
         <w:t xml:space="preserve">Figure </w:t>
       </w:r>
-      <w:fldSimple w:instr=" SEQ Figure \* ARABIC ">
-        <w:r>
-          <w:rPr>
-            <w:noProof/>
-          </w:rPr>
-          <w:t>12</w:t>
-        </w:r>
-      </w:fldSimple>
+      <w:r>
+        <w:fldChar w:fldCharType="begin"/>
+      </w:r>
+      <w:r>
+        <w:instrText xml:space="preserve"> SEQ Figure \* ARABIC </w:instrText>
+      </w:r>
+      <w:r>
+        <w:fldChar w:fldCharType="separate"/>
+      </w:r>
+      <w:r>
+        <w:rPr>
+          <w:noProof/>
+        </w:rPr>
+        <w:t>12</w:t>
+      </w:r>
+      <w:r>
+        <w:rPr>
+          <w:noProof/>
+        </w:rPr>
+        <w:fldChar w:fldCharType="end"/>
+      </w:r>
       <w:r>
         <w:t>. Pitch (red) and yaw(blue) voltages for five trials of the loop shaping controller run on the uncertain plant.</w:t>
       </w:r>
@@ -2060,27 +1953,14 @@
       <w:r>
         <w:t xml:space="preserve">Figure </w:t>
       </w:r>
-      <w:r>
-        <w:fldChar w:fldCharType="begin"/>
-      </w:r>
-      <w:r>
-        <w:instrText xml:space="preserve"> SEQ Figure \* ARABIC </w:instrText>
-      </w:r>
-      <w:r>
-        <w:fldChar w:fldCharType="separate"/>
-      </w:r>
-      <w:r>
-        <w:rPr>
-          <w:noProof/>
-        </w:rPr>
-        <w:t>13</w:t>
-      </w:r>
-      <w:r>
-        <w:rPr>
-          <w:noProof/>
-        </w:rPr>
-        <w:fldChar w:fldCharType="end"/>
-      </w:r>
+      <w:fldSimple w:instr=" SEQ Figure \* ARABIC ">
+        <w:r>
+          <w:rPr>
+            <w:noProof/>
+          </w:rPr>
+          <w:t>13</w:t>
+        </w:r>
+      </w:fldSimple>
       <w:r>
         <w:t xml:space="preserve">. Output of angles from simulation of </w:t>
       </w:r>
@@ -2159,27 +2039,14 @@
       <w:r>
         <w:t xml:space="preserve">Figure </w:t>
       </w:r>
-      <w:r>
-        <w:fldChar w:fldCharType="begin"/>
-      </w:r>
-      <w:r>
-        <w:instrText xml:space="preserve"> SEQ Figure \* ARABIC </w:instrText>
-      </w:r>
-      <w:r>
-        <w:fldChar w:fldCharType="separate"/>
-      </w:r>
-      <w:r>
-        <w:rPr>
-          <w:noProof/>
-        </w:rPr>
-        <w:t>14</w:t>
-      </w:r>
-      <w:r>
-        <w:rPr>
-          <w:noProof/>
-        </w:rPr>
-        <w:fldChar w:fldCharType="end"/>
-      </w:r>
+      <w:fldSimple w:instr=" SEQ Figure \* ARABIC ">
+        <w:r>
+          <w:rPr>
+            <w:noProof/>
+          </w:rPr>
+          <w:t>14</w:t>
+        </w:r>
+      </w:fldSimple>
       <w:r>
         <w:t>. Controller voltages for pitch and yaw motors from simulation of H</w:t>
       </w:r>
@@ -2350,14 +2217,27 @@
       <w:r>
         <w:t xml:space="preserve">Figure </w:t>
       </w:r>
-      <w:fldSimple w:instr=" SEQ Figure \* ARABIC ">
-        <w:r>
-          <w:rPr>
-            <w:noProof/>
-          </w:rPr>
-          <w:t>15</w:t>
-        </w:r>
-      </w:fldSimple>
+      <w:r>
+        <w:fldChar w:fldCharType="begin"/>
+      </w:r>
+      <w:r>
+        <w:instrText xml:space="preserve"> SEQ Figure \* ARABIC </w:instrText>
+      </w:r>
+      <w:r>
+        <w:fldChar w:fldCharType="separate"/>
+      </w:r>
+      <w:r>
+        <w:rPr>
+          <w:noProof/>
+        </w:rPr>
+        <w:t>15</w:t>
+      </w:r>
+      <w:r>
+        <w:rPr>
+          <w:noProof/>
+        </w:rPr>
+        <w:fldChar w:fldCharType="end"/>
+      </w:r>
       <w:r>
         <w:t>. Pitch and yaw angles for H</w:t>
       </w:r>
@@ -2434,14 +2314,27 @@
       <w:r>
         <w:t xml:space="preserve">Figure </w:t>
       </w:r>
-      <w:fldSimple w:instr=" SEQ Figure \* ARABIC ">
-        <w:r>
-          <w:rPr>
-            <w:noProof/>
-          </w:rPr>
-          <w:t>16</w:t>
-        </w:r>
-      </w:fldSimple>
+      <w:r>
+        <w:fldChar w:fldCharType="begin"/>
+      </w:r>
+      <w:r>
+        <w:instrText xml:space="preserve"> SEQ Figure \* ARABIC </w:instrText>
+      </w:r>
+      <w:r>
+        <w:fldChar w:fldCharType="separate"/>
+      </w:r>
+      <w:r>
+        <w:rPr>
+          <w:noProof/>
+        </w:rPr>
+        <w:t>16</w:t>
+      </w:r>
+      <w:r>
+        <w:rPr>
+          <w:noProof/>
+        </w:rPr>
+        <w:fldChar w:fldCharType="end"/>
+      </w:r>
       <w:r>
         <w:t>. Pitch and yaw voltages for the H</w:t>
       </w:r>
@@ -2535,14 +2428,27 @@
       <w:r>
         <w:t xml:space="preserve">Figure </w:t>
       </w:r>
-      <w:fldSimple w:instr=" SEQ Figure \* ARABIC ">
-        <w:r>
-          <w:rPr>
-            <w:noProof/>
-          </w:rPr>
-          <w:t>17</w:t>
-        </w:r>
-      </w:fldSimple>
+      <w:r>
+        <w:fldChar w:fldCharType="begin"/>
+      </w:r>
+      <w:r>
+        <w:instrText xml:space="preserve"> SEQ Figure \* ARABIC </w:instrText>
+      </w:r>
+      <w:r>
+        <w:fldChar w:fldCharType="separate"/>
+      </w:r>
+      <w:r>
+        <w:rPr>
+          <w:noProof/>
+        </w:rPr>
+        <w:t>17</w:t>
+      </w:r>
+      <w:r>
+        <w:rPr>
+          <w:noProof/>
+        </w:rPr>
+        <w:fldChar w:fldCharType="end"/>
+      </w:r>
       <w:r>
         <w:t>. Pitch (red) and yaw (blue) angles for the H</w:t>
       </w:r>
@@ -2619,14 +2525,27 @@
       <w:r>
         <w:t xml:space="preserve">Figure </w:t>
       </w:r>
-      <w:fldSimple w:instr=" SEQ Figure \* ARABIC ">
-        <w:r>
-          <w:rPr>
-            <w:noProof/>
-          </w:rPr>
-          <w:t>18</w:t>
-        </w:r>
-      </w:fldSimple>
+      <w:r>
+        <w:fldChar w:fldCharType="begin"/>
+      </w:r>
+      <w:r>
+        <w:instrText xml:space="preserve"> SEQ Figure \* ARABIC </w:instrText>
+      </w:r>
+      <w:r>
+        <w:fldChar w:fldCharType="separate"/>
+      </w:r>
+      <w:r>
+        <w:rPr>
+          <w:noProof/>
+        </w:rPr>
+        <w:t>18</w:t>
+      </w:r>
+      <w:r>
+        <w:rPr>
+          <w:noProof/>
+        </w:rPr>
+        <w:fldChar w:fldCharType="end"/>
+      </w:r>
       <w:r>
         <w:t>. Pitch (red) and yaw (blue) voltages for the H</w:t>
       </w:r>
@@ -2821,27 +2740,14 @@
       <w:r>
         <w:t xml:space="preserve">Figure </w:t>
       </w:r>
-      <w:r>
-        <w:fldChar w:fldCharType="begin"/>
-      </w:r>
-      <w:r>
-        <w:instrText xml:space="preserve"> SEQ Figure \* ARABIC </w:instrText>
-      </w:r>
-      <w:r>
-        <w:fldChar w:fldCharType="separate"/>
-      </w:r>
-      <w:r>
-        <w:rPr>
-          <w:noProof/>
-        </w:rPr>
-        <w:t>19</w:t>
-      </w:r>
-      <w:r>
-        <w:rPr>
-          <w:noProof/>
-        </w:rPr>
-        <w:fldChar w:fldCharType="end"/>
-      </w:r>
+      <w:fldSimple w:instr=" SEQ Figure \* ARABIC ">
+        <w:r>
+          <w:rPr>
+            <w:noProof/>
+          </w:rPr>
+          <w:t>19</w:t>
+        </w:r>
+      </w:fldSimple>
       <w:r>
         <w:t xml:space="preserve">. </w:t>
       </w:r>
@@ -2904,27 +2810,14 @@
       <w:r>
         <w:t xml:space="preserve">Figure </w:t>
       </w:r>
-      <w:r>
-        <w:fldChar w:fldCharType="begin"/>
-      </w:r>
-      <w:r>
-        <w:instrText xml:space="preserve"> SEQ Figure \* ARABIC </w:instrText>
-      </w:r>
-      <w:r>
-        <w:fldChar w:fldCharType="separate"/>
-      </w:r>
-      <w:r>
-        <w:rPr>
-          <w:noProof/>
-        </w:rPr>
-        <w:t>20</w:t>
-      </w:r>
-      <w:r>
-        <w:rPr>
-          <w:noProof/>
-        </w:rPr>
-        <w:fldChar w:fldCharType="end"/>
-      </w:r>
+      <w:fldSimple w:instr=" SEQ Figure \* ARABIC ">
+        <w:r>
+          <w:rPr>
+            <w:noProof/>
+          </w:rPr>
+          <w:t>20</w:t>
+        </w:r>
+      </w:fldSimple>
       <w:r>
         <w:t xml:space="preserve">. Controller voltages for pitch and yaw motors from simulation of </w:t>
       </w:r>
@@ -3057,29 +2950,20 @@
       <w:r>
         <w:t xml:space="preserve">Figure </w:t>
       </w:r>
-      <w:r>
-        <w:fldChar w:fldCharType="begin"/>
-      </w:r>
-      <w:r>
-        <w:instrText xml:space="preserve"> SEQ Figure \* ARABIC </w:instrText>
-      </w:r>
-      <w:r>
-        <w:fldChar w:fldCharType="separate"/>
-      </w:r>
-      <w:r>
-        <w:rPr>
-          <w:noProof/>
-        </w:rPr>
-        <w:t>21</w:t>
-      </w:r>
-      <w:r>
-        <w:rPr>
-          <w:noProof/>
-        </w:rPr>
-        <w:fldChar w:fldCharType="end"/>
-      </w:r>
-      <w:r>
-        <w:t xml:space="preserve">. Pitch and yaw angles for the </w:t>
+      <w:fldSimple w:instr=" SEQ Figure \* ARABIC ">
+        <w:r>
+          <w:rPr>
+            <w:noProof/>
+          </w:rPr>
+          <w:t>21</w:t>
+        </w:r>
+      </w:fldSimple>
+      <w:r>
+        <w:t xml:space="preserve">. </w:t>
+      </w:r>
+      <w:bookmarkStart w:id="1" w:name="_Hlk512617427"/>
+      <w:r>
+        <w:t xml:space="preserve">Pitch and yaw angles for the </w:t>
       </w:r>
       <w:proofErr w:type="spellStart"/>
       <w:r>
@@ -3103,6 +2987,7 @@
       <w:r>
         <w:t xml:space="preserve"> Aero for the nominal plant</w:t>
       </w:r>
+      <w:bookmarkEnd w:id="1"/>
     </w:p>
     <w:p>
       <w:pPr>
@@ -3159,27 +3044,14 @@
       <w:r>
         <w:t xml:space="preserve">Figure </w:t>
       </w:r>
-      <w:r>
-        <w:fldChar w:fldCharType="begin"/>
-      </w:r>
-      <w:r>
-        <w:instrText xml:space="preserve"> SEQ Figure \* ARABIC </w:instrText>
-      </w:r>
-      <w:r>
-        <w:fldChar w:fldCharType="separate"/>
-      </w:r>
-      <w:r>
-        <w:rPr>
-          <w:noProof/>
-        </w:rPr>
-        <w:t>22</w:t>
-      </w:r>
-      <w:r>
-        <w:rPr>
-          <w:noProof/>
-        </w:rPr>
-        <w:fldChar w:fldCharType="end"/>
-      </w:r>
+      <w:fldSimple w:instr=" SEQ Figure \* ARABIC ">
+        <w:r>
+          <w:rPr>
+            <w:noProof/>
+          </w:rPr>
+          <w:t>22</w:t>
+        </w:r>
+      </w:fldSimple>
       <w:r>
         <w:t xml:space="preserve">. Pitch and yaw voltages for the </w:t>
       </w:r>
@@ -3296,27 +3168,14 @@
       <w:r>
         <w:t xml:space="preserve">Figure </w:t>
       </w:r>
-      <w:r>
-        <w:fldChar w:fldCharType="begin"/>
-      </w:r>
-      <w:r>
-        <w:instrText xml:space="preserve"> SEQ Figure \* ARABIC </w:instrText>
-      </w:r>
-      <w:r>
-        <w:fldChar w:fldCharType="separate"/>
-      </w:r>
-      <w:r>
-        <w:rPr>
-          <w:noProof/>
-        </w:rPr>
-        <w:t>23</w:t>
-      </w:r>
-      <w:r>
-        <w:rPr>
-          <w:noProof/>
-        </w:rPr>
-        <w:fldChar w:fldCharType="end"/>
-      </w:r>
+      <w:fldSimple w:instr=" SEQ Figure \* ARABIC ">
+        <w:r>
+          <w:rPr>
+            <w:noProof/>
+          </w:rPr>
+          <w:t>23</w:t>
+        </w:r>
+      </w:fldSimple>
       <w:r>
         <w:t xml:space="preserve">. Pitch (red) and yaw (blue) angles for the </w:t>
       </w:r>
@@ -3349,6 +3208,9 @@
         <w:jc w:val="center"/>
       </w:pPr>
       <w:r>
+        <w:rPr>
+          <w:noProof/>
+        </w:rPr>
         <w:lastRenderedPageBreak/>
         <w:drawing>
           <wp:inline distT="0" distB="0" distL="0" distR="0" wp14:anchorId="34DCF9EE" wp14:editId="74B50FDA">
@@ -3395,19 +3257,29 @@
       <w:r>
         <w:t xml:space="preserve">Figure </w:t>
       </w:r>
-      <w:fldSimple w:instr=" SEQ Figure \* ARABIC ">
-        <w:r>
-          <w:rPr>
-            <w:noProof/>
-          </w:rPr>
-          <w:t>24</w:t>
-        </w:r>
-      </w:fldSimple>
-      <w:r>
-        <w:t>. Pitch (red) and yaw (blue) voltag</w:t>
-      </w:r>
-      <w:r>
-        <w:t xml:space="preserve">es for the </w:t>
+      <w:r>
+        <w:fldChar w:fldCharType="begin"/>
+      </w:r>
+      <w:r>
+        <w:instrText xml:space="preserve"> SEQ Figure \* ARABIC </w:instrText>
+      </w:r>
+      <w:r>
+        <w:fldChar w:fldCharType="separate"/>
+      </w:r>
+      <w:r>
+        <w:rPr>
+          <w:noProof/>
+        </w:rPr>
+        <w:t>24</w:t>
+      </w:r>
+      <w:r>
+        <w:rPr>
+          <w:noProof/>
+        </w:rPr>
+        <w:fldChar w:fldCharType="end"/>
+      </w:r>
+      <w:r>
+        <w:t xml:space="preserve">. Pitch (red) and yaw (blue) voltages for the </w:t>
       </w:r>
       <w:proofErr w:type="spellStart"/>
       <w:r>
@@ -3429,10 +3301,7 @@
       </w:r>
       <w:proofErr w:type="spellEnd"/>
       <w:r>
-        <w:t xml:space="preserve"> Aero for five samples of the uncertain plant.</w:t>
-      </w:r>
-      <w:r>
-        <w:t xml:space="preserve"> </w:t>
+        <w:t xml:space="preserve"> Aero for five samples of the uncertain plant. </w:t>
       </w:r>
     </w:p>
     <w:p>
@@ -3538,7 +3407,25 @@
           <w:sz w:val="24"/>
           <w:szCs w:val="24"/>
         </w:rPr>
-        <w:t xml:space="preserve"> problem. We then reduced the controller order fifth order to match that of the </w:t>
+        <w:t xml:space="preserve"> problem. We then re</w:t>
+      </w:r>
+      <w:r>
+        <w:rPr>
+          <w:rFonts w:ascii="Times New Roman" w:hAnsi="Times New Roman" w:cs="Times New Roman"/>
+          <w:color w:val="1A1A1A"/>
+          <w:sz w:val="24"/>
+          <w:szCs w:val="24"/>
+        </w:rPr>
+        <w:t>duced the controller order to sixth</w:t>
+      </w:r>
+      <w:r>
+        <w:rPr>
+          <w:rFonts w:ascii="Times New Roman" w:hAnsi="Times New Roman" w:cs="Times New Roman"/>
+          <w:color w:val="1A1A1A"/>
+          <w:sz w:val="24"/>
+          <w:szCs w:val="24"/>
+        </w:rPr>
+        <w:t xml:space="preserve"> order to match that of the </w:t>
       </w:r>
       <w:r>
         <w:rPr>
@@ -3571,15 +3458,164 @@
           <w:highlight w:val="yellow"/>
         </w:rPr>
       </w:pPr>
-      <w:proofErr w:type="spellStart"/>
       <w:r>
         <w:rPr>
           <w:color w:val="1A1A1A"/>
           <w:highlight w:val="yellow"/>
         </w:rPr>
-        <w:t>Sadca</w:t>
-      </w:r>
-      <w:proofErr w:type="spellEnd"/>
+        <w:t>Controller in simulation</w:t>
+      </w:r>
+    </w:p>
+    <w:p>
+      <w:pPr>
+        <w:keepNext/>
+        <w:jc w:val="center"/>
+      </w:pPr>
+      <w:r>
+        <w:rPr>
+          <w:color w:val="1A1A1A"/>
+        </w:rPr>
+        <w:drawing>
+          <wp:inline distT="0" distB="0" distL="0" distR="0" wp14:anchorId="3D35933F" wp14:editId="3C62F8D7">
+            <wp:extent cx="4894585" cy="2709545"/>
+            <wp:effectExtent l="0" t="0" r="1270" b="0"/>
+            <wp:docPr id="27" name="Picture 27"/>
+            <wp:cNvGraphicFramePr>
+              <a:graphicFrameLocks xmlns:a="http://schemas.openxmlformats.org/drawingml/2006/main" noChangeAspect="1"/>
+            </wp:cNvGraphicFramePr>
+            <a:graphic xmlns:a="http://schemas.openxmlformats.org/drawingml/2006/main">
+              <a:graphicData uri="http://schemas.openxmlformats.org/drawingml/2006/picture">
+                <pic:pic xmlns:pic="http://schemas.openxmlformats.org/drawingml/2006/picture">
+                  <pic:nvPicPr>
+                    <pic:cNvPr id="1" name=""/>
+                    <pic:cNvPicPr/>
+                  </pic:nvPicPr>
+                  <pic:blipFill>
+                    <a:blip r:embed="rId33"/>
+                    <a:stretch>
+                      <a:fillRect/>
+                    </a:stretch>
+                  </pic:blipFill>
+                  <pic:spPr>
+                    <a:xfrm>
+                      <a:off x="0" y="0"/>
+                      <a:ext cx="4896847" cy="2710797"/>
+                    </a:xfrm>
+                    <a:prstGeom prst="rect">
+                      <a:avLst/>
+                    </a:prstGeom>
+                  </pic:spPr>
+                </pic:pic>
+              </a:graphicData>
+            </a:graphic>
+          </wp:inline>
+        </w:drawing>
+      </w:r>
+    </w:p>
+    <w:p>
+      <w:pPr>
+        <w:pStyle w:val="Caption"/>
+        <w:jc w:val="center"/>
+      </w:pPr>
+      <w:r>
+        <w:t xml:space="preserve">Figure </w:t>
+      </w:r>
+      <w:fldSimple w:instr=" SEQ Figure \* ARABIC ">
+        <w:r>
+          <w:rPr>
+            <w:noProof/>
+          </w:rPr>
+          <w:t>25</w:t>
+        </w:r>
+      </w:fldSimple>
+      <w:r>
+        <w:t xml:space="preserve">. Output angles from </w:t>
+      </w:r>
+      <w:r>
+        <w:rPr>
+          <w:rFonts w:cstheme="minorHAnsi"/>
+        </w:rPr>
+        <w:t>μ</w:t>
+      </w:r>
+      <w:r>
+        <w:t xml:space="preserve"> synthesis controller run on nominal plant.</w:t>
+      </w:r>
+    </w:p>
+    <w:p>
+      <w:pPr>
+        <w:keepNext/>
+        <w:jc w:val="center"/>
+      </w:pPr>
+      <w:r>
+        <w:lastRenderedPageBreak/>
+        <w:drawing>
+          <wp:inline distT="0" distB="0" distL="0" distR="0" wp14:anchorId="5A4B875A" wp14:editId="38626C16">
+            <wp:extent cx="5003800" cy="2770004"/>
+            <wp:effectExtent l="0" t="0" r="6350" b="0"/>
+            <wp:docPr id="28" name="Picture 28"/>
+            <wp:cNvGraphicFramePr>
+              <a:graphicFrameLocks xmlns:a="http://schemas.openxmlformats.org/drawingml/2006/main" noChangeAspect="1"/>
+            </wp:cNvGraphicFramePr>
+            <a:graphic xmlns:a="http://schemas.openxmlformats.org/drawingml/2006/main">
+              <a:graphicData uri="http://schemas.openxmlformats.org/drawingml/2006/picture">
+                <pic:pic xmlns:pic="http://schemas.openxmlformats.org/drawingml/2006/picture">
+                  <pic:nvPicPr>
+                    <pic:cNvPr id="1" name=""/>
+                    <pic:cNvPicPr/>
+                  </pic:nvPicPr>
+                  <pic:blipFill>
+                    <a:blip r:embed="rId34"/>
+                    <a:stretch>
+                      <a:fillRect/>
+                    </a:stretch>
+                  </pic:blipFill>
+                  <pic:spPr>
+                    <a:xfrm>
+                      <a:off x="0" y="0"/>
+                      <a:ext cx="5006340" cy="2771410"/>
+                    </a:xfrm>
+                    <a:prstGeom prst="rect">
+                      <a:avLst/>
+                    </a:prstGeom>
+                  </pic:spPr>
+                </pic:pic>
+              </a:graphicData>
+            </a:graphic>
+          </wp:inline>
+        </w:drawing>
+      </w:r>
+    </w:p>
+    <w:p>
+      <w:pPr>
+        <w:pStyle w:val="Caption"/>
+        <w:jc w:val="center"/>
+        <w:rPr>
+          <w:highlight w:val="yellow"/>
+        </w:rPr>
+      </w:pPr>
+      <w:r>
+        <w:t xml:space="preserve">Figure </w:t>
+      </w:r>
+      <w:fldSimple w:instr=" SEQ Figure \* ARABIC ">
+        <w:r>
+          <w:rPr>
+            <w:noProof/>
+          </w:rPr>
+          <w:t>26</w:t>
+        </w:r>
+      </w:fldSimple>
+      <w:r>
+        <w:t xml:space="preserve">. Controller voltages from </w:t>
+      </w:r>
+      <w:r>
+        <w:rPr>
+          <w:rFonts w:cstheme="minorHAnsi"/>
+        </w:rPr>
+        <w:t>μ</w:t>
+      </w:r>
+      <w:r>
+        <w:t xml:space="preserve"> synthesis controller run on nominal plant.</w:t>
+      </w:r>
     </w:p>
     <w:p>
       <w:pPr>
@@ -3590,18 +3626,15 @@
         </w:numPr>
         <w:rPr>
           <w:color w:val="1A1A1A"/>
+        </w:rPr>
+      </w:pPr>
+      <w:r>
+        <w:rPr>
+          <w:color w:val="1A1A1A"/>
           <w:highlight w:val="yellow"/>
         </w:rPr>
-      </w:pPr>
-      <w:proofErr w:type="spellStart"/>
-      <w:r>
-        <w:rPr>
-          <w:color w:val="1A1A1A"/>
-          <w:highlight w:val="yellow"/>
-        </w:rPr>
-        <w:t>Asdas</w:t>
-      </w:r>
-      <w:proofErr w:type="spellEnd"/>
+        <w:t>RS/RP analysis</w:t>
+      </w:r>
     </w:p>
     <w:p>
       <w:pPr>
@@ -3612,18 +3645,211 @@
         </w:numPr>
         <w:rPr>
           <w:color w:val="1A1A1A"/>
-          <w:highlight w:val="yellow"/>
-        </w:rPr>
-      </w:pPr>
+        </w:rPr>
+      </w:pPr>
+      <w:r>
+        <w:rPr>
+          <w:color w:val="1A1A1A"/>
+        </w:rPr>
+        <w:t xml:space="preserve">We then implemented the controller on the hardware for the nominal plant. </w:t>
+      </w:r>
+      <w:r>
+        <w:rPr>
+          <w:color w:val="1A1A1A"/>
+        </w:rPr>
+        <w:t xml:space="preserve">Below are the pitch and yaw angles as well as the control voltages for the system. </w:t>
+      </w:r>
+    </w:p>
+    <w:p>
+      <w:pPr>
+        <w:keepNext/>
+        <w:jc w:val="center"/>
+      </w:pPr>
+      <w:r>
+        <w:rPr>
+          <w:noProof/>
+          <w:color w:val="1A1A1A"/>
+        </w:rPr>
+        <w:drawing>
+          <wp:inline distT="0" distB="0" distL="0" distR="0" wp14:anchorId="06CD0C4F" wp14:editId="2D781325">
+            <wp:extent cx="5021827" cy="2825115"/>
+            <wp:effectExtent l="0" t="0" r="7620" b="0"/>
+            <wp:docPr id="23" name="Picture 23"/>
+            <wp:cNvGraphicFramePr>
+              <a:graphicFrameLocks xmlns:a="http://schemas.openxmlformats.org/drawingml/2006/main" noChangeAspect="1"/>
+            </wp:cNvGraphicFramePr>
+            <a:graphic xmlns:a="http://schemas.openxmlformats.org/drawingml/2006/main">
+              <a:graphicData uri="http://schemas.openxmlformats.org/drawingml/2006/picture">
+                <pic:pic xmlns:pic="http://schemas.openxmlformats.org/drawingml/2006/picture">
+                  <pic:nvPicPr>
+                    <pic:cNvPr id="1" name=""/>
+                    <pic:cNvPicPr/>
+                  </pic:nvPicPr>
+                  <pic:blipFill>
+                    <a:blip r:embed="rId35"/>
+                    <a:stretch>
+                      <a:fillRect/>
+                    </a:stretch>
+                  </pic:blipFill>
+                  <pic:spPr>
+                    <a:xfrm>
+                      <a:off x="0" y="0"/>
+                      <a:ext cx="5024106" cy="2826397"/>
+                    </a:xfrm>
+                    <a:prstGeom prst="rect">
+                      <a:avLst/>
+                    </a:prstGeom>
+                  </pic:spPr>
+                </pic:pic>
+              </a:graphicData>
+            </a:graphic>
+          </wp:inline>
+        </w:drawing>
+      </w:r>
+    </w:p>
+    <w:p>
+      <w:pPr>
+        <w:pStyle w:val="Caption"/>
+        <w:jc w:val="center"/>
+      </w:pPr>
+      <w:r>
+        <w:t xml:space="preserve">Figure </w:t>
+      </w:r>
+      <w:fldSimple w:instr=" SEQ Figure \* ARABIC ">
+        <w:r>
+          <w:rPr>
+            <w:noProof/>
+          </w:rPr>
+          <w:t>27</w:t>
+        </w:r>
+      </w:fldSimple>
+      <w:r>
+        <w:t>.</w:t>
+      </w:r>
+      <w:r>
+        <w:t xml:space="preserve"> </w:t>
+      </w:r>
+      <w:r>
+        <w:t xml:space="preserve">Pitch and yaw angles for the </w:t>
+      </w:r>
+      <w:r>
+        <w:rPr>
+          <w:rFonts w:cstheme="minorHAnsi"/>
+        </w:rPr>
+        <w:t>μ</w:t>
+      </w:r>
+      <w:r>
+        <w:t xml:space="preserve"> synthesis</w:t>
+      </w:r>
+      <w:r>
+        <w:t xml:space="preserve"> controller implemented on the </w:t>
+      </w:r>
       <w:proofErr w:type="spellStart"/>
       <w:r>
-        <w:rPr>
-          <w:color w:val="1A1A1A"/>
-          <w:highlight w:val="yellow"/>
-        </w:rPr>
-        <w:t>Sfgas</w:t>
+        <w:t>Quanser</w:t>
       </w:r>
       <w:proofErr w:type="spellEnd"/>
+      <w:r>
+        <w:t xml:space="preserve"> Aero for the nominal plant</w:t>
+      </w:r>
+    </w:p>
+    <w:p>
+      <w:pPr>
+        <w:keepNext/>
+        <w:jc w:val="center"/>
+      </w:pPr>
+      <w:bookmarkStart w:id="2" w:name="_GoBack"/>
+      <w:r>
+        <w:lastRenderedPageBreak/>
+        <w:drawing>
+          <wp:inline distT="0" distB="0" distL="0" distR="0" wp14:anchorId="02C9CC6D" wp14:editId="224D2195">
+            <wp:extent cx="5124450" cy="2836794"/>
+            <wp:effectExtent l="0" t="0" r="0" b="1905"/>
+            <wp:docPr id="29" name="Picture 29"/>
+            <wp:cNvGraphicFramePr>
+              <a:graphicFrameLocks xmlns:a="http://schemas.openxmlformats.org/drawingml/2006/main" noChangeAspect="1"/>
+            </wp:cNvGraphicFramePr>
+            <a:graphic xmlns:a="http://schemas.openxmlformats.org/drawingml/2006/main">
+              <a:graphicData uri="http://schemas.openxmlformats.org/drawingml/2006/picture">
+                <pic:pic xmlns:pic="http://schemas.openxmlformats.org/drawingml/2006/picture">
+                  <pic:nvPicPr>
+                    <pic:cNvPr id="1" name=""/>
+                    <pic:cNvPicPr/>
+                  </pic:nvPicPr>
+                  <pic:blipFill>
+                    <a:blip r:embed="rId36"/>
+                    <a:stretch>
+                      <a:fillRect/>
+                    </a:stretch>
+                  </pic:blipFill>
+                  <pic:spPr>
+                    <a:xfrm>
+                      <a:off x="0" y="0"/>
+                      <a:ext cx="5132527" cy="2841265"/>
+                    </a:xfrm>
+                    <a:prstGeom prst="rect">
+                      <a:avLst/>
+                    </a:prstGeom>
+                  </pic:spPr>
+                </pic:pic>
+              </a:graphicData>
+            </a:graphic>
+          </wp:inline>
+        </w:drawing>
+      </w:r>
+      <w:bookmarkEnd w:id="2"/>
+    </w:p>
+    <w:p>
+      <w:pPr>
+        <w:pStyle w:val="Caption"/>
+        <w:jc w:val="center"/>
+      </w:pPr>
+      <w:r>
+        <w:t xml:space="preserve">Figure </w:t>
+      </w:r>
+      <w:fldSimple w:instr=" SEQ Figure \* ARABIC ">
+        <w:r>
+          <w:rPr>
+            <w:noProof/>
+          </w:rPr>
+          <w:t>28</w:t>
+        </w:r>
+      </w:fldSimple>
+      <w:r>
+        <w:t>. Pitch and yaw voltag</w:t>
+      </w:r>
+      <w:r>
+        <w:t xml:space="preserve">es for the </w:t>
+      </w:r>
+      <w:r>
+        <w:rPr>
+          <w:rFonts w:cstheme="minorHAnsi"/>
+        </w:rPr>
+        <w:t>μ</w:t>
+      </w:r>
+      <w:r>
+        <w:t xml:space="preserve"> synthesis controller implemented on the </w:t>
+      </w:r>
+      <w:proofErr w:type="spellStart"/>
+      <w:r>
+        <w:t>Quanser</w:t>
+      </w:r>
+      <w:proofErr w:type="spellEnd"/>
+      <w:r>
+        <w:t xml:space="preserve"> Aero for the nominal plant</w:t>
+      </w:r>
+      <w:r>
+        <w:t>.</w:t>
+      </w:r>
+    </w:p>
+    <w:p>
+      <w:pPr>
+        <w:pStyle w:val="ListParagraph"/>
+        <w:ind w:left="720"/>
+        <w:rPr>
+          <w:color w:val="1A1A1A"/>
+        </w:rPr>
+      </w:pPr>
     </w:p>
     <w:p>
       <w:pPr>
@@ -3634,33 +3860,207 @@
         </w:numPr>
         <w:rPr>
           <w:color w:val="1A1A1A"/>
+        </w:rPr>
+      </w:pPr>
+      <w:r>
+        <w:rPr>
+          <w:color w:val="1A1A1A"/>
+        </w:rPr>
+        <w:t xml:space="preserve">Lastly, we ran the controller on the </w:t>
+      </w:r>
+      <w:proofErr w:type="spellStart"/>
+      <w:r>
+        <w:rPr>
+          <w:color w:val="1A1A1A"/>
+        </w:rPr>
+        <w:t>Quanser</w:t>
+      </w:r>
+      <w:proofErr w:type="spellEnd"/>
+      <w:r>
+        <w:rPr>
+          <w:color w:val="1A1A1A"/>
+        </w:rPr>
+        <w:t xml:space="preserve"> Aero for five samples of the uncertain plant. </w:t>
+      </w:r>
+    </w:p>
+    <w:p>
+      <w:pPr>
+        <w:keepNext/>
+        <w:jc w:val="center"/>
+      </w:pPr>
+      <w:r>
+        <w:rPr>
+          <w:color w:val="1A1A1A"/>
+        </w:rPr>
+        <w:drawing>
+          <wp:inline distT="0" distB="0" distL="0" distR="0" wp14:anchorId="043FE67E" wp14:editId="61D1437A">
+            <wp:extent cx="4471732" cy="3359150"/>
+            <wp:effectExtent l="0" t="0" r="5080" b="0"/>
+            <wp:docPr id="25" name="Picture 25"/>
+            <wp:cNvGraphicFramePr>
+              <a:graphicFrameLocks xmlns:a="http://schemas.openxmlformats.org/drawingml/2006/main" noChangeAspect="1"/>
+            </wp:cNvGraphicFramePr>
+            <a:graphic xmlns:a="http://schemas.openxmlformats.org/drawingml/2006/main">
+              <a:graphicData uri="http://schemas.openxmlformats.org/drawingml/2006/picture">
+                <pic:pic xmlns:pic="http://schemas.openxmlformats.org/drawingml/2006/picture">
+                  <pic:nvPicPr>
+                    <pic:cNvPr id="1" name=""/>
+                    <pic:cNvPicPr/>
+                  </pic:nvPicPr>
+                  <pic:blipFill>
+                    <a:blip r:embed="rId37"/>
+                    <a:stretch>
+                      <a:fillRect/>
+                    </a:stretch>
+                  </pic:blipFill>
+                  <pic:spPr>
+                    <a:xfrm>
+                      <a:off x="0" y="0"/>
+                      <a:ext cx="4476974" cy="3363088"/>
+                    </a:xfrm>
+                    <a:prstGeom prst="rect">
+                      <a:avLst/>
+                    </a:prstGeom>
+                  </pic:spPr>
+                </pic:pic>
+              </a:graphicData>
+            </a:graphic>
+          </wp:inline>
+        </w:drawing>
+      </w:r>
+    </w:p>
+    <w:p>
+      <w:pPr>
+        <w:pStyle w:val="Caption"/>
+        <w:jc w:val="center"/>
+      </w:pPr>
+      <w:r>
+        <w:t xml:space="preserve">Figure </w:t>
+      </w:r>
+      <w:fldSimple w:instr=" SEQ Figure \* ARABIC ">
+        <w:r>
+          <w:rPr>
+            <w:noProof/>
+          </w:rPr>
+          <w:t>29</w:t>
+        </w:r>
+      </w:fldSimple>
+      <w:r>
+        <w:t xml:space="preserve">. Pitch (red) and yaw (blue) angles for the </w:t>
+      </w:r>
+      <w:r>
+        <w:rPr>
+          <w:rFonts w:cstheme="minorHAnsi"/>
+        </w:rPr>
+        <w:t>μ</w:t>
+      </w:r>
+      <w:r>
+        <w:t xml:space="preserve"> sy</w:t>
+      </w:r>
+      <w:r>
+        <w:t xml:space="preserve">nthesis controller run on the </w:t>
+      </w:r>
+      <w:proofErr w:type="spellStart"/>
+      <w:r>
+        <w:t>Quanser</w:t>
+      </w:r>
+      <w:proofErr w:type="spellEnd"/>
+      <w:r>
+        <w:t xml:space="preserve"> Aero for five samples of the uncertain plant.</w:t>
+      </w:r>
+    </w:p>
+    <w:p>
+      <w:pPr>
+        <w:keepNext/>
+        <w:jc w:val="center"/>
+      </w:pPr>
+      <w:r>
+        <w:lastRenderedPageBreak/>
+        <w:drawing>
+          <wp:inline distT="0" distB="0" distL="0" distR="0" wp14:anchorId="11AEE43A" wp14:editId="7C26BA01">
+            <wp:extent cx="3873500" cy="2909760"/>
+            <wp:effectExtent l="0" t="0" r="0" b="5080"/>
+            <wp:docPr id="26" name="Picture 26"/>
+            <wp:cNvGraphicFramePr>
+              <a:graphicFrameLocks xmlns:a="http://schemas.openxmlformats.org/drawingml/2006/main" noChangeAspect="1"/>
+            </wp:cNvGraphicFramePr>
+            <a:graphic xmlns:a="http://schemas.openxmlformats.org/drawingml/2006/main">
+              <a:graphicData uri="http://schemas.openxmlformats.org/drawingml/2006/picture">
+                <pic:pic xmlns:pic="http://schemas.openxmlformats.org/drawingml/2006/picture">
+                  <pic:nvPicPr>
+                    <pic:cNvPr id="1" name=""/>
+                    <pic:cNvPicPr/>
+                  </pic:nvPicPr>
+                  <pic:blipFill>
+                    <a:blip r:embed="rId38"/>
+                    <a:stretch>
+                      <a:fillRect/>
+                    </a:stretch>
+                  </pic:blipFill>
+                  <pic:spPr>
+                    <a:xfrm>
+                      <a:off x="0" y="0"/>
+                      <a:ext cx="3888026" cy="2920672"/>
+                    </a:xfrm>
+                    <a:prstGeom prst="rect">
+                      <a:avLst/>
+                    </a:prstGeom>
+                  </pic:spPr>
+                </pic:pic>
+              </a:graphicData>
+            </a:graphic>
+          </wp:inline>
+        </w:drawing>
+      </w:r>
+    </w:p>
+    <w:p>
+      <w:pPr>
+        <w:pStyle w:val="Caption"/>
+        <w:jc w:val="center"/>
+        <w:rPr>
           <w:highlight w:val="yellow"/>
         </w:rPr>
       </w:pPr>
+      <w:r>
+        <w:t xml:space="preserve">Figure </w:t>
+      </w:r>
+      <w:fldSimple w:instr=" SEQ Figure \* ARABIC ">
+        <w:r>
+          <w:rPr>
+            <w:noProof/>
+          </w:rPr>
+          <w:t>30</w:t>
+        </w:r>
+      </w:fldSimple>
+      <w:r>
+        <w:t xml:space="preserve">. </w:t>
+      </w:r>
+      <w:r>
+        <w:t xml:space="preserve">Pitch (red) and yaw (blue) </w:t>
+      </w:r>
+      <w:r>
+        <w:t>voltag</w:t>
+      </w:r>
+      <w:r>
+        <w:t xml:space="preserve">es for the </w:t>
+      </w:r>
+      <w:r>
+        <w:rPr>
+          <w:rFonts w:cstheme="minorHAnsi"/>
+        </w:rPr>
+        <w:t>μ</w:t>
+      </w:r>
+      <w:r>
+        <w:t xml:space="preserve"> synthesis controller run on the </w:t>
+      </w:r>
       <w:proofErr w:type="spellStart"/>
       <w:r>
-        <w:rPr>
-          <w:color w:val="1A1A1A"/>
-          <w:highlight w:val="yellow"/>
-        </w:rPr>
-        <w:t>S</w:t>
-      </w:r>
-      <w:r>
-        <w:rPr>
-          <w:color w:val="1A1A1A"/>
-          <w:highlight w:val="yellow"/>
-        </w:rPr>
-        <w:t>dfs</w:t>
+        <w:t>Quanser</w:t>
       </w:r>
       <w:proofErr w:type="spellEnd"/>
-    </w:p>
-    <w:p>
-      <w:pPr>
-        <w:rPr>
-          <w:color w:val="1A1A1A"/>
-          <w:highlight w:val="yellow"/>
-        </w:rPr>
-      </w:pPr>
+      <w:r>
+        <w:t xml:space="preserve"> Aero for five samples of the uncertain plant.</w:t>
+      </w:r>
     </w:p>
     <w:p>
       <w:pPr>
@@ -3688,7 +4088,7 @@
         </w:rPr>
         <w:t xml:space="preserve"> </w:t>
       </w:r>
-      <w:hyperlink r:id="rId33" w:history="1">
+      <w:hyperlink r:id="rId39" w:history="1">
         <w:r>
           <w:rPr>
             <w:rStyle w:val="Hyperlink"/>
@@ -3699,8 +4099,6 @@
           <w:t>https://youtu.be/1y5eGrjnvVA</w:t>
         </w:r>
       </w:hyperlink>
-      <w:bookmarkStart w:id="1" w:name="_GoBack"/>
-      <w:bookmarkEnd w:id="1"/>
     </w:p>
     <w:p>
       <w:pPr>
@@ -3800,7 +4198,19 @@
         <w:rPr>
           <w:color w:val="1A1A1A"/>
         </w:rPr>
-        <w:t>is. We synthesized a controller and then reduced it to be fifth order, so that it matched the order of the H∞</w:t>
+        <w:t>is. We synthesized a controller</w:t>
+      </w:r>
+      <w:r>
+        <w:rPr>
+          <w:color w:val="1A1A1A"/>
+        </w:rPr>
+        <w:t xml:space="preserve"> and then reduced it to be sixth</w:t>
+      </w:r>
+      <w:r>
+        <w:rPr>
+          <w:color w:val="1A1A1A"/>
+        </w:rPr>
+        <w:t xml:space="preserve"> order, so that it matched the order of the H∞</w:t>
       </w:r>
       <w:r>
         <w:rPr>
@@ -3908,28 +4318,86 @@
       <w:r>
         <w:t xml:space="preserve">Video of the controller run on the nominal plant and five samples of the uncertain plant can be viewed here: </w:t>
       </w:r>
-      <w:r>
-        <w:rPr>
+      <w:hyperlink r:id="rId40" w:history="1">
+        <w:r>
+          <w:rPr>
+            <w:rStyle w:val="Hyperlink"/>
+          </w:rPr>
+          <w:t>https://youtu.be/0xQzf9-Uhno</w:t>
+        </w:r>
+      </w:hyperlink>
+    </w:p>
+    <w:p>
+      <w:pPr>
+        <w:pStyle w:val="Default"/>
+        <w:rPr>
+          <w:color w:val="1A1A1A"/>
+        </w:rPr>
+      </w:pPr>
+    </w:p>
+    <w:p>
+      <w:pPr>
+        <w:pStyle w:val="Default"/>
+        <w:rPr>
+          <w:color w:val="1A1A1A"/>
+        </w:rPr>
+      </w:pPr>
+    </w:p>
+    <w:p>
+      <w:pPr>
+        <w:pStyle w:val="Default"/>
+        <w:rPr>
+          <w:color w:val="1A1A1A"/>
+          <w:u w:val="single"/>
+        </w:rPr>
+      </w:pPr>
+      <w:r>
+        <w:rPr>
+          <w:color w:val="1A1A1A"/>
+          <w:u w:val="single"/>
+        </w:rPr>
+        <w:t>Conclusions</w:t>
+      </w:r>
+    </w:p>
+    <w:p>
+      <w:pPr>
+        <w:pStyle w:val="Default"/>
+        <w:rPr>
+          <w:color w:val="1A1A1A"/>
+          <w:u w:val="single"/>
+        </w:rPr>
+      </w:pPr>
+    </w:p>
+    <w:p>
+      <w:pPr>
+        <w:pStyle w:val="Default"/>
+        <w:rPr>
+          <w:color w:val="1A1A1A"/>
+          <w:u w:val="single"/>
+        </w:rPr>
+      </w:pPr>
+      <w:r>
+        <w:rPr>
+          <w:color w:val="1A1A1A"/>
+          <w:u w:val="single"/>
+        </w:rPr>
+        <w:t>Work Distribution</w:t>
+      </w:r>
+    </w:p>
+    <w:p>
+      <w:pPr>
+        <w:pStyle w:val="Default"/>
+        <w:rPr>
+          <w:color w:val="1A1A1A"/>
+        </w:rPr>
+      </w:pPr>
+      <w:r>
+        <w:rPr>
+          <w:color w:val="1A1A1A"/>
           <w:highlight w:val="yellow"/>
         </w:rPr>
-        <w:t>LINK</w:t>
-      </w:r>
-    </w:p>
-    <w:p>
-      <w:pPr>
-        <w:pStyle w:val="Default"/>
-        <w:rPr>
-          <w:color w:val="1A1A1A"/>
-        </w:rPr>
-      </w:pPr>
-    </w:p>
-    <w:p>
-      <w:pPr>
-        <w:pStyle w:val="Default"/>
-        <w:rPr>
-          <w:color w:val="1A1A1A"/>
-        </w:rPr>
-      </w:pPr>
+        <w:t>Who did what</w:t>
+      </w:r>
     </w:p>
     <w:p>
       <w:pPr>
@@ -3939,37 +4407,21 @@
           <w:u w:val="single"/>
         </w:rPr>
       </w:pPr>
-      <w:r>
+    </w:p>
+    <w:p>
+      <w:pPr>
+        <w:pStyle w:val="Default"/>
         <w:rPr>
           <w:color w:val="1A1A1A"/>
           <w:u w:val="single"/>
         </w:rPr>
-        <w:t>Conclusions</w:t>
-      </w:r>
-    </w:p>
-    <w:p>
-      <w:pPr>
-        <w:pStyle w:val="Default"/>
+      </w:pPr>
+      <w:r>
         <w:rPr>
           <w:color w:val="1A1A1A"/>
           <w:u w:val="single"/>
         </w:rPr>
-      </w:pPr>
-    </w:p>
-    <w:p>
-      <w:pPr>
-        <w:pStyle w:val="Default"/>
-        <w:rPr>
-          <w:color w:val="1A1A1A"/>
-          <w:u w:val="single"/>
-        </w:rPr>
-      </w:pPr>
-      <w:r>
-        <w:rPr>
-          <w:color w:val="1A1A1A"/>
-          <w:u w:val="single"/>
-        </w:rPr>
-        <w:t>Work Distribution</w:t>
+        <w:t>Appendix</w:t>
       </w:r>
     </w:p>
     <w:p>
@@ -3984,62 +4436,22 @@
           <w:color w:val="1A1A1A"/>
           <w:highlight w:val="yellow"/>
         </w:rPr>
-        <w:t>Who did what</w:t>
-      </w:r>
-    </w:p>
-    <w:p>
-      <w:pPr>
-        <w:pStyle w:val="Default"/>
-        <w:rPr>
-          <w:color w:val="1A1A1A"/>
-          <w:u w:val="single"/>
-        </w:rPr>
-      </w:pPr>
-    </w:p>
-    <w:p>
-      <w:pPr>
-        <w:pStyle w:val="Default"/>
-        <w:rPr>
-          <w:color w:val="1A1A1A"/>
-          <w:u w:val="single"/>
-        </w:rPr>
-      </w:pPr>
-      <w:r>
-        <w:rPr>
-          <w:color w:val="1A1A1A"/>
-          <w:u w:val="single"/>
-        </w:rPr>
-        <w:t>Appendix</w:t>
-      </w:r>
-    </w:p>
-    <w:p>
-      <w:pPr>
-        <w:pStyle w:val="Default"/>
-        <w:rPr>
-          <w:color w:val="1A1A1A"/>
-        </w:rPr>
-      </w:pPr>
+        <w:t xml:space="preserve">All </w:t>
+      </w:r>
+      <w:proofErr w:type="spellStart"/>
       <w:r>
         <w:rPr>
           <w:color w:val="1A1A1A"/>
           <w:highlight w:val="yellow"/>
         </w:rPr>
-        <w:t xml:space="preserve">All </w:t>
-      </w:r>
-      <w:proofErr w:type="spellStart"/>
+        <w:t>Matlab</w:t>
+      </w:r>
+      <w:proofErr w:type="spellEnd"/>
       <w:r>
         <w:rPr>
           <w:color w:val="1A1A1A"/>
           <w:highlight w:val="yellow"/>
         </w:rPr>
-        <w:t>Matlab</w:t>
-      </w:r>
-      <w:proofErr w:type="spellEnd"/>
-      <w:r>
-        <w:rPr>
-          <w:color w:val="1A1A1A"/>
-          <w:highlight w:val="yellow"/>
-        </w:rPr>
         <w:t xml:space="preserve"> code goes here</w:t>
       </w:r>
     </w:p>
@@ -4072,6 +4484,7 @@
         <w:pStyle w:val="Default"/>
       </w:pPr>
       <w:r>
+        <w:lastRenderedPageBreak/>
         <w:t xml:space="preserve">1.) A brief description of the goals of the lab exercise, and the equipment and procedure used to achieve those goals. The equipment can be specified once per subsection, i.e. describe the pendulum system only once, not </w:t>
       </w:r>
       <w:r>
@@ -5627,7 +6040,7 @@
 </file>
 
 <file path=customXml/itemProps1.xml><?xml version="1.0" encoding="utf-8"?>
-<ds:datastoreItem xmlns:ds="http://schemas.openxmlformats.org/officeDocument/2006/customXml" ds:itemID="{38D7E26D-849A-4433-BF07-D0F1B9B955E4}">
+<ds:datastoreItem xmlns:ds="http://schemas.openxmlformats.org/officeDocument/2006/customXml" ds:itemID="{74C40AE2-670C-467C-8BE4-F258F383B76E}">
   <ds:schemaRefs>
     <ds:schemaRef ds:uri="http://schemas.openxmlformats.org/officeDocument/2006/bibliography"/>
   </ds:schemaRefs>

</xml_diff>

<commit_message>
Added all figs to report
</commit_message>
<xml_diff>
--- a/labreport.docx
+++ b/labreport.docx
@@ -94,8 +94,16 @@
       <w:pPr>
         <w:pStyle w:val="Default"/>
       </w:pPr>
-      <w:r>
-        <w:t xml:space="preserve">A paragraph or two here should transmit the laboratory report. You should think of this as the report abstract. </w:t>
+      <w:bookmarkStart w:id="0" w:name="_GoBack"/>
+      <w:bookmarkEnd w:id="0"/>
+      <w:r>
+        <w:rPr>
+          <w:highlight w:val="yellow"/>
+        </w:rPr>
+        <w:t>A paragraph or two here should transmit the laboratory report. You should think of this as the report abstract.</w:t>
+      </w:r>
+      <w:r>
+        <w:t xml:space="preserve"> </w:t>
       </w:r>
     </w:p>
     <w:p>
@@ -427,8 +435,8 @@
         <w:overflowPunct w:val="0"/>
         <w:jc w:val="center"/>
       </w:pPr>
-      <w:bookmarkStart w:id="0" w:name="_bookmark0"/>
-      <w:bookmarkEnd w:id="0"/>
+      <w:bookmarkStart w:id="1" w:name="_bookmark0"/>
+      <w:bookmarkEnd w:id="1"/>
       <w:r>
         <w:rPr>
           <w:noProof/>
@@ -2961,7 +2969,7 @@
       <w:r>
         <w:t xml:space="preserve">. </w:t>
       </w:r>
-      <w:bookmarkStart w:id="1" w:name="_Hlk512617427"/>
+      <w:bookmarkStart w:id="2" w:name="_Hlk512617427"/>
       <w:r>
         <w:t xml:space="preserve">Pitch and yaw angles for the </w:t>
       </w:r>
@@ -2987,7 +2995,7 @@
       <w:r>
         <w:t xml:space="preserve"> Aero for the nominal plant</w:t>
       </w:r>
-      <w:bookmarkEnd w:id="1"/>
+      <w:bookmarkEnd w:id="2"/>
     </w:p>
     <w:p>
       <w:pPr>
@@ -3085,29 +3093,20 @@
           <w:ilvl w:val="0"/>
           <w:numId w:val="4"/>
         </w:numPr>
-        <w:rPr>
-          <w:highlight w:val="yellow"/>
-        </w:rPr>
-      </w:pPr>
-      <w:r>
-        <w:rPr>
-          <w:highlight w:val="yellow"/>
-        </w:rPr>
+      </w:pPr>
+      <w:r>
         <w:t xml:space="preserve">We next ran the controller on the </w:t>
       </w:r>
       <w:proofErr w:type="spellStart"/>
       <w:r>
-        <w:rPr>
-          <w:highlight w:val="yellow"/>
-        </w:rPr>
         <w:t>Quanser</w:t>
       </w:r>
       <w:proofErr w:type="spellEnd"/>
       <w:r>
-        <w:rPr>
-          <w:highlight w:val="yellow"/>
-        </w:rPr>
         <w:t xml:space="preserve"> Aero for five samples of the uncertain plant. </w:t>
+      </w:r>
+      <w:r>
+        <w:t xml:space="preserve">It tracked well, with minimal hitting of the hard stops. </w:t>
       </w:r>
     </w:p>
     <w:p>
@@ -3443,7 +3442,16 @@
           <w:sz w:val="24"/>
           <w:szCs w:val="24"/>
         </w:rPr>
-        <w:t xml:space="preserve"> optimal controller.</w:t>
+        <w:t xml:space="preserve"> optimal </w:t>
+      </w:r>
+      <w:r>
+        <w:rPr>
+          <w:rFonts w:ascii="Times New Roman" w:hAnsi="Times New Roman" w:cs="Times New Roman"/>
+          <w:color w:val="1A1A1A"/>
+          <w:sz w:val="24"/>
+          <w:szCs w:val="24"/>
+        </w:rPr>
+        <w:t>controller.</w:t>
       </w:r>
     </w:p>
     <w:p>
@@ -3455,15 +3463,19 @@
         </w:numPr>
         <w:rPr>
           <w:color w:val="1A1A1A"/>
-          <w:highlight w:val="yellow"/>
-        </w:rPr>
-      </w:pPr>
-      <w:r>
-        <w:rPr>
-          <w:color w:val="1A1A1A"/>
-          <w:highlight w:val="yellow"/>
-        </w:rPr>
-        <w:t>Controller in simulation</w:t>
+        </w:rPr>
+      </w:pPr>
+      <w:r>
+        <w:rPr>
+          <w:color w:val="1A1A1A"/>
+        </w:rPr>
+        <w:t xml:space="preserve">Below is shown the controller run on the nominal plant. </w:t>
+      </w:r>
+      <w:r>
+        <w:rPr>
+          <w:color w:val="1A1A1A"/>
+        </w:rPr>
+        <w:t>It appears to track decently well, with some oscillation and overshoot, but still roughly tracking a square wave.</w:t>
       </w:r>
     </w:p>
     <w:p>
@@ -3475,6 +3487,7 @@
         <w:rPr>
           <w:color w:val="1A1A1A"/>
         </w:rPr>
+        <w:lastRenderedPageBreak/>
         <w:drawing>
           <wp:inline distT="0" distB="0" distL="0" distR="0" wp14:anchorId="3D35933F" wp14:editId="3C62F8D7">
             <wp:extent cx="4894585" cy="2709545"/>
@@ -3547,7 +3560,6 @@
         <w:jc w:val="center"/>
       </w:pPr>
       <w:r>
-        <w:lastRenderedPageBreak/>
         <w:drawing>
           <wp:inline distT="0" distB="0" distL="0" distR="0" wp14:anchorId="5A4B875A" wp14:editId="38626C16">
             <wp:extent cx="5003800" cy="2770004"/>
@@ -3631,33 +3643,20 @@
       <w:r>
         <w:rPr>
           <w:color w:val="1A1A1A"/>
-          <w:highlight w:val="yellow"/>
-        </w:rPr>
-        <w:t>RS/RP analysis</w:t>
-      </w:r>
-    </w:p>
-    <w:p>
-      <w:pPr>
-        <w:pStyle w:val="ListParagraph"/>
-        <w:numPr>
-          <w:ilvl w:val="0"/>
-          <w:numId w:val="6"/>
-        </w:numPr>
-        <w:rPr>
-          <w:color w:val="1A1A1A"/>
-        </w:rPr>
-      </w:pPr>
-      <w:r>
-        <w:rPr>
-          <w:color w:val="1A1A1A"/>
-        </w:rPr>
-        <w:t xml:space="preserve">We then implemented the controller on the hardware for the nominal plant. </w:t>
-      </w:r>
-      <w:r>
-        <w:rPr>
-          <w:color w:val="1A1A1A"/>
-        </w:rPr>
-        <w:t xml:space="preserve">Below are the pitch and yaw angles as well as the control voltages for the system. </w:t>
+        </w:rPr>
+        <w:t>The simulation was then run on ten samples from the uncertain plant. The</w:t>
+      </w:r>
+      <w:r>
+        <w:rPr>
+          <w:color w:val="1A1A1A"/>
+        </w:rPr>
+        <w:t xml:space="preserve"> responses can be seen below.</w:t>
+      </w:r>
+      <w:r>
+        <w:rPr>
+          <w:color w:val="1A1A1A"/>
+        </w:rPr>
+        <w:t xml:space="preserve"> While the controller does not appear to go unstable, it has very poor performance.</w:t>
       </w:r>
     </w:p>
     <w:p>
@@ -3667,14 +3666,14 @@
       </w:pPr>
       <w:r>
         <w:rPr>
-          <w:noProof/>
-          <w:color w:val="1A1A1A"/>
-        </w:rPr>
+          <w:color w:val="1A1A1A"/>
+        </w:rPr>
+        <w:lastRenderedPageBreak/>
         <w:drawing>
-          <wp:inline distT="0" distB="0" distL="0" distR="0" wp14:anchorId="06CD0C4F" wp14:editId="2D781325">
-            <wp:extent cx="5021827" cy="2825115"/>
-            <wp:effectExtent l="0" t="0" r="7620" b="0"/>
-            <wp:docPr id="23" name="Picture 23"/>
+          <wp:inline distT="0" distB="0" distL="0" distR="0" wp14:anchorId="6A0798F5" wp14:editId="23F4629B">
+            <wp:extent cx="4674608" cy="3511550"/>
+            <wp:effectExtent l="0" t="0" r="0" b="0"/>
+            <wp:docPr id="30" name="Picture 30"/>
             <wp:cNvGraphicFramePr>
               <a:graphicFrameLocks xmlns:a="http://schemas.openxmlformats.org/drawingml/2006/main" noChangeAspect="1"/>
             </wp:cNvGraphicFramePr>
@@ -3694,7 +3693,7 @@
                   <pic:spPr>
                     <a:xfrm>
                       <a:off x="0" y="0"/>
-                      <a:ext cx="5024106" cy="2826397"/>
+                      <a:ext cx="4684023" cy="3518622"/>
                     </a:xfrm>
                     <a:prstGeom prst="rect">
                       <a:avLst/>
@@ -3711,6 +3710,9 @@
       <w:pPr>
         <w:pStyle w:val="Caption"/>
         <w:jc w:val="center"/>
+        <w:rPr>
+          <w:color w:val="1A1A1A"/>
+        </w:rPr>
       </w:pPr>
       <w:r>
         <w:t xml:space="preserve">Figure </w:t>
@@ -3724,33 +3726,31 @@
         </w:r>
       </w:fldSimple>
       <w:r>
-        <w:t>.</w:t>
-      </w:r>
-      <w:r>
-        <w:t xml:space="preserve"> </w:t>
-      </w:r>
-      <w:r>
-        <w:t xml:space="preserve">Pitch and yaw angles for the </w:t>
-      </w:r>
-      <w:r>
-        <w:rPr>
-          <w:rFonts w:cstheme="minorHAnsi"/>
-        </w:rPr>
-        <w:t>μ</w:t>
-      </w:r>
-      <w:r>
-        <w:t xml:space="preserve"> synthesis</w:t>
-      </w:r>
-      <w:r>
-        <w:t xml:space="preserve"> controller implemented on the </w:t>
-      </w:r>
-      <w:proofErr w:type="spellStart"/>
-      <w:r>
-        <w:t>Quanser</w:t>
-      </w:r>
-      <w:proofErr w:type="spellEnd"/>
-      <w:r>
-        <w:t xml:space="preserve"> Aero for the nominal plant</w:t>
+        <w:t xml:space="preserve">. Pitch and yaw angles for 10 samples of the uncertain plan. </w:t>
+      </w:r>
+    </w:p>
+    <w:p>
+      <w:pPr>
+        <w:pStyle w:val="ListParagraph"/>
+        <w:numPr>
+          <w:ilvl w:val="0"/>
+          <w:numId w:val="6"/>
+        </w:numPr>
+        <w:rPr>
+          <w:color w:val="1A1A1A"/>
+        </w:rPr>
+      </w:pPr>
+      <w:r>
+        <w:rPr>
+          <w:color w:val="1A1A1A"/>
+        </w:rPr>
+        <w:t xml:space="preserve">We then implemented the controller on the hardware for the nominal plant. </w:t>
+      </w:r>
+      <w:r>
+        <w:rPr>
+          <w:color w:val="1A1A1A"/>
+        </w:rPr>
+        <w:t xml:space="preserve">Below are the pitch and yaw angles as well as the control voltages for the system. </w:t>
       </w:r>
     </w:p>
     <w:p>
@@ -3758,14 +3758,16 @@
         <w:keepNext/>
         <w:jc w:val="center"/>
       </w:pPr>
-      <w:bookmarkStart w:id="2" w:name="_GoBack"/>
-      <w:r>
-        <w:lastRenderedPageBreak/>
+      <w:r>
+        <w:rPr>
+          <w:noProof/>
+          <w:color w:val="1A1A1A"/>
+        </w:rPr>
         <w:drawing>
-          <wp:inline distT="0" distB="0" distL="0" distR="0" wp14:anchorId="02C9CC6D" wp14:editId="224D2195">
-            <wp:extent cx="5124450" cy="2836794"/>
-            <wp:effectExtent l="0" t="0" r="0" b="1905"/>
-            <wp:docPr id="29" name="Picture 29"/>
+          <wp:inline distT="0" distB="0" distL="0" distR="0" wp14:anchorId="06CD0C4F" wp14:editId="2D781325">
+            <wp:extent cx="5021827" cy="2825115"/>
+            <wp:effectExtent l="0" t="0" r="7620" b="0"/>
+            <wp:docPr id="23" name="Picture 23"/>
             <wp:cNvGraphicFramePr>
               <a:graphicFrameLocks xmlns:a="http://schemas.openxmlformats.org/drawingml/2006/main" noChangeAspect="1"/>
             </wp:cNvGraphicFramePr>
@@ -3785,7 +3787,7 @@
                   <pic:spPr>
                     <a:xfrm>
                       <a:off x="0" y="0"/>
-                      <a:ext cx="5132527" cy="2841265"/>
+                      <a:ext cx="5024106" cy="2826397"/>
                     </a:xfrm>
                     <a:prstGeom prst="rect">
                       <a:avLst/>
@@ -3797,7 +3799,6 @@
           </wp:inline>
         </w:drawing>
       </w:r>
-      <w:bookmarkEnd w:id="2"/>
     </w:p>
     <w:p>
       <w:pPr>
@@ -3816,10 +3817,13 @@
         </w:r>
       </w:fldSimple>
       <w:r>
-        <w:t>. Pitch and yaw voltag</w:t>
-      </w:r>
-      <w:r>
-        <w:t xml:space="preserve">es for the </w:t>
+        <w:t>.</w:t>
+      </w:r>
+      <w:r>
+        <w:t xml:space="preserve"> </w:t>
+      </w:r>
+      <w:r>
+        <w:t xml:space="preserve">Pitch and yaw angles for the </w:t>
       </w:r>
       <w:r>
         <w:rPr>
@@ -3828,7 +3832,10 @@
         <w:t>μ</w:t>
       </w:r>
       <w:r>
-        <w:t xml:space="preserve"> synthesis controller implemented on the </w:t>
+        <w:t xml:space="preserve"> synthesis</w:t>
+      </w:r>
+      <w:r>
+        <w:t xml:space="preserve"> controller implemented on the </w:t>
       </w:r>
       <w:proofErr w:type="spellStart"/>
       <w:r>
@@ -3838,50 +3845,6 @@
       <w:r>
         <w:t xml:space="preserve"> Aero for the nominal plant</w:t>
       </w:r>
-      <w:r>
-        <w:t>.</w:t>
-      </w:r>
-    </w:p>
-    <w:p>
-      <w:pPr>
-        <w:pStyle w:val="ListParagraph"/>
-        <w:ind w:left="720"/>
-        <w:rPr>
-          <w:color w:val="1A1A1A"/>
-        </w:rPr>
-      </w:pPr>
-    </w:p>
-    <w:p>
-      <w:pPr>
-        <w:pStyle w:val="ListParagraph"/>
-        <w:numPr>
-          <w:ilvl w:val="0"/>
-          <w:numId w:val="6"/>
-        </w:numPr>
-        <w:rPr>
-          <w:color w:val="1A1A1A"/>
-        </w:rPr>
-      </w:pPr>
-      <w:r>
-        <w:rPr>
-          <w:color w:val="1A1A1A"/>
-        </w:rPr>
-        <w:t xml:space="preserve">Lastly, we ran the controller on the </w:t>
-      </w:r>
-      <w:proofErr w:type="spellStart"/>
-      <w:r>
-        <w:rPr>
-          <w:color w:val="1A1A1A"/>
-        </w:rPr>
-        <w:t>Quanser</w:t>
-      </w:r>
-      <w:proofErr w:type="spellEnd"/>
-      <w:r>
-        <w:rPr>
-          <w:color w:val="1A1A1A"/>
-        </w:rPr>
-        <w:t xml:space="preserve"> Aero for five samples of the uncertain plant. </w:t>
-      </w:r>
     </w:p>
     <w:p>
       <w:pPr>
@@ -3889,14 +3852,12 @@
         <w:jc w:val="center"/>
       </w:pPr>
       <w:r>
-        <w:rPr>
-          <w:color w:val="1A1A1A"/>
-        </w:rPr>
+        <w:lastRenderedPageBreak/>
         <w:drawing>
-          <wp:inline distT="0" distB="0" distL="0" distR="0" wp14:anchorId="043FE67E" wp14:editId="61D1437A">
-            <wp:extent cx="4471732" cy="3359150"/>
-            <wp:effectExtent l="0" t="0" r="5080" b="0"/>
-            <wp:docPr id="25" name="Picture 25"/>
+          <wp:inline distT="0" distB="0" distL="0" distR="0" wp14:anchorId="02C9CC6D" wp14:editId="224D2195">
+            <wp:extent cx="5124450" cy="2836794"/>
+            <wp:effectExtent l="0" t="0" r="0" b="1905"/>
+            <wp:docPr id="29" name="Picture 29"/>
             <wp:cNvGraphicFramePr>
               <a:graphicFrameLocks xmlns:a="http://schemas.openxmlformats.org/drawingml/2006/main" noChangeAspect="1"/>
             </wp:cNvGraphicFramePr>
@@ -3916,7 +3877,7 @@
                   <pic:spPr>
                     <a:xfrm>
                       <a:off x="0" y="0"/>
-                      <a:ext cx="4476974" cy="3363088"/>
+                      <a:ext cx="5132527" cy="2841265"/>
                     </a:xfrm>
                     <a:prstGeom prst="rect">
                       <a:avLst/>
@@ -3946,7 +3907,10 @@
         </w:r>
       </w:fldSimple>
       <w:r>
-        <w:t xml:space="preserve">. Pitch (red) and yaw (blue) angles for the </w:t>
+        <w:t>. Pitch and yaw voltag</w:t>
+      </w:r>
+      <w:r>
+        <w:t xml:space="preserve">es for the </w:t>
       </w:r>
       <w:r>
         <w:rPr>
@@ -3955,10 +3919,7 @@
         <w:t>μ</w:t>
       </w:r>
       <w:r>
-        <w:t xml:space="preserve"> sy</w:t>
-      </w:r>
-      <w:r>
-        <w:t xml:space="preserve">nthesis controller run on the </w:t>
+        <w:t xml:space="preserve"> synthesis controller implemented on the </w:t>
       </w:r>
       <w:proofErr w:type="spellStart"/>
       <w:r>
@@ -3966,7 +3927,57 @@
       </w:r>
       <w:proofErr w:type="spellEnd"/>
       <w:r>
-        <w:t xml:space="preserve"> Aero for five samples of the uncertain plant.</w:t>
+        <w:t xml:space="preserve"> Aero for the nominal plant</w:t>
+      </w:r>
+      <w:r>
+        <w:t>.</w:t>
+      </w:r>
+    </w:p>
+    <w:p>
+      <w:pPr>
+        <w:pStyle w:val="ListParagraph"/>
+        <w:ind w:left="720"/>
+        <w:rPr>
+          <w:color w:val="1A1A1A"/>
+        </w:rPr>
+      </w:pPr>
+    </w:p>
+    <w:p>
+      <w:pPr>
+        <w:pStyle w:val="ListParagraph"/>
+        <w:numPr>
+          <w:ilvl w:val="0"/>
+          <w:numId w:val="6"/>
+        </w:numPr>
+        <w:rPr>
+          <w:color w:val="1A1A1A"/>
+        </w:rPr>
+      </w:pPr>
+      <w:r>
+        <w:rPr>
+          <w:color w:val="1A1A1A"/>
+        </w:rPr>
+        <w:t xml:space="preserve">Lastly, we ran the controller on the </w:t>
+      </w:r>
+      <w:proofErr w:type="spellStart"/>
+      <w:r>
+        <w:rPr>
+          <w:color w:val="1A1A1A"/>
+        </w:rPr>
+        <w:t>Quanser</w:t>
+      </w:r>
+      <w:proofErr w:type="spellEnd"/>
+      <w:r>
+        <w:rPr>
+          <w:color w:val="1A1A1A"/>
+        </w:rPr>
+        <w:t xml:space="preserve"> Aero for five samples of the uncertain plant. </w:t>
+      </w:r>
+      <w:r>
+        <w:rPr>
+          <w:color w:val="1A1A1A"/>
+        </w:rPr>
+        <w:t xml:space="preserve"> There was a fair amount of oscillation, with the system often overshooting its desired positions. </w:t>
       </w:r>
     </w:p>
     <w:p>
@@ -3975,12 +3986,14 @@
         <w:jc w:val="center"/>
       </w:pPr>
       <w:r>
-        <w:lastRenderedPageBreak/>
+        <w:rPr>
+          <w:color w:val="1A1A1A"/>
+        </w:rPr>
         <w:drawing>
-          <wp:inline distT="0" distB="0" distL="0" distR="0" wp14:anchorId="11AEE43A" wp14:editId="7C26BA01">
-            <wp:extent cx="3873500" cy="2909760"/>
-            <wp:effectExtent l="0" t="0" r="0" b="5080"/>
-            <wp:docPr id="26" name="Picture 26"/>
+          <wp:inline distT="0" distB="0" distL="0" distR="0" wp14:anchorId="043FE67E" wp14:editId="61D1437A">
+            <wp:extent cx="4471732" cy="3359150"/>
+            <wp:effectExtent l="0" t="0" r="5080" b="0"/>
+            <wp:docPr id="25" name="Picture 25"/>
             <wp:cNvGraphicFramePr>
               <a:graphicFrameLocks xmlns:a="http://schemas.openxmlformats.org/drawingml/2006/main" noChangeAspect="1"/>
             </wp:cNvGraphicFramePr>
@@ -4000,6 +4013,90 @@
                   <pic:spPr>
                     <a:xfrm>
                       <a:off x="0" y="0"/>
+                      <a:ext cx="4476974" cy="3363088"/>
+                    </a:xfrm>
+                    <a:prstGeom prst="rect">
+                      <a:avLst/>
+                    </a:prstGeom>
+                  </pic:spPr>
+                </pic:pic>
+              </a:graphicData>
+            </a:graphic>
+          </wp:inline>
+        </w:drawing>
+      </w:r>
+    </w:p>
+    <w:p>
+      <w:pPr>
+        <w:pStyle w:val="Caption"/>
+        <w:jc w:val="center"/>
+      </w:pPr>
+      <w:r>
+        <w:t xml:space="preserve">Figure </w:t>
+      </w:r>
+      <w:fldSimple w:instr=" SEQ Figure \* ARABIC ">
+        <w:r>
+          <w:rPr>
+            <w:noProof/>
+          </w:rPr>
+          <w:t>30</w:t>
+        </w:r>
+      </w:fldSimple>
+      <w:r>
+        <w:t xml:space="preserve">. Pitch (red) and yaw (blue) angles for the </w:t>
+      </w:r>
+      <w:r>
+        <w:rPr>
+          <w:rFonts w:cstheme="minorHAnsi"/>
+        </w:rPr>
+        <w:t>μ</w:t>
+      </w:r>
+      <w:r>
+        <w:t xml:space="preserve"> sy</w:t>
+      </w:r>
+      <w:r>
+        <w:t xml:space="preserve">nthesis controller run on the </w:t>
+      </w:r>
+      <w:proofErr w:type="spellStart"/>
+      <w:r>
+        <w:t>Quanser</w:t>
+      </w:r>
+      <w:proofErr w:type="spellEnd"/>
+      <w:r>
+        <w:t xml:space="preserve"> Aero for five samples of the uncertain plant.</w:t>
+      </w:r>
+    </w:p>
+    <w:p>
+      <w:pPr>
+        <w:keepNext/>
+        <w:jc w:val="center"/>
+      </w:pPr>
+      <w:r>
+        <w:lastRenderedPageBreak/>
+        <w:drawing>
+          <wp:inline distT="0" distB="0" distL="0" distR="0" wp14:anchorId="11AEE43A" wp14:editId="7C26BA01">
+            <wp:extent cx="3873500" cy="2909760"/>
+            <wp:effectExtent l="0" t="0" r="0" b="5080"/>
+            <wp:docPr id="26" name="Picture 26"/>
+            <wp:cNvGraphicFramePr>
+              <a:graphicFrameLocks xmlns:a="http://schemas.openxmlformats.org/drawingml/2006/main" noChangeAspect="1"/>
+            </wp:cNvGraphicFramePr>
+            <a:graphic xmlns:a="http://schemas.openxmlformats.org/drawingml/2006/main">
+              <a:graphicData uri="http://schemas.openxmlformats.org/drawingml/2006/picture">
+                <pic:pic xmlns:pic="http://schemas.openxmlformats.org/drawingml/2006/picture">
+                  <pic:nvPicPr>
+                    <pic:cNvPr id="1" name=""/>
+                    <pic:cNvPicPr/>
+                  </pic:nvPicPr>
+                  <pic:blipFill>
+                    <a:blip r:embed="rId39"/>
+                    <a:stretch>
+                      <a:fillRect/>
+                    </a:stretch>
+                  </pic:blipFill>
+                  <pic:spPr>
+                    <a:xfrm>
+                      <a:off x="0" y="0"/>
                       <a:ext cx="3888026" cy="2920672"/>
                     </a:xfrm>
                     <a:prstGeom prst="rect">
@@ -4029,7 +4126,7 @@
           <w:rPr>
             <w:noProof/>
           </w:rPr>
-          <w:t>30</w:t>
+          <w:t>31</w:t>
         </w:r>
       </w:fldSimple>
       <w:r>
@@ -4088,7 +4185,7 @@
         </w:rPr>
         <w:t xml:space="preserve"> </w:t>
       </w:r>
-      <w:hyperlink r:id="rId39" w:history="1">
+      <w:hyperlink r:id="rId40" w:history="1">
         <w:r>
           <w:rPr>
             <w:rStyle w:val="Hyperlink"/>
@@ -4164,21 +4261,19 @@
         <w:rPr>
           <w:color w:val="1A1A1A"/>
         </w:rPr>
-        <w:t xml:space="preserve"> was based </w:t>
-      </w:r>
-      <w:proofErr w:type="gramStart"/>
-      <w:r>
-        <w:rPr>
-          <w:color w:val="1A1A1A"/>
-        </w:rPr>
-        <w:t>off of</w:t>
-      </w:r>
-      <w:proofErr w:type="gramEnd"/>
-      <w:r>
-        <w:rPr>
-          <w:color w:val="1A1A1A"/>
-        </w:rPr>
-        <w:t xml:space="preserve"> the one found during normal inverse </w:t>
+        <w:t xml:space="preserve"> was </w:t>
+      </w:r>
+      <w:r>
+        <w:rPr>
+          <w:color w:val="1A1A1A"/>
+        </w:rPr>
+        <w:t>the same employed</w:t>
+      </w:r>
+      <w:r>
+        <w:rPr>
+          <w:color w:val="1A1A1A"/>
+        </w:rPr>
+        <w:t xml:space="preserve"> during normal inverse </w:t>
       </w:r>
       <w:proofErr w:type="spellStart"/>
       <w:r>
@@ -4230,15 +4325,52 @@
           <w:highlight w:val="yellow"/>
         </w:rPr>
       </w:pPr>
+      <w:r>
+        <w:rPr>
+          <w:color w:val="1A1A1A"/>
+          <w:highlight w:val="yellow"/>
+        </w:rPr>
+        <w:t xml:space="preserve">Below, you can see plots of the system response for the </w:t>
+      </w:r>
       <w:proofErr w:type="spellStart"/>
       <w:r>
         <w:rPr>
           <w:color w:val="1A1A1A"/>
           <w:highlight w:val="yellow"/>
         </w:rPr>
-        <w:t>Asda</w:t>
+        <w:t>H</w:t>
+      </w:r>
+      <w:r>
+        <w:rPr>
+          <w:color w:val="1A1A1A"/>
+          <w:highlight w:val="yellow"/>
+          <w:vertAlign w:val="subscript"/>
+        </w:rPr>
+        <w:t>inf</w:t>
       </w:r>
       <w:proofErr w:type="spellEnd"/>
+      <w:r>
+        <w:rPr>
+          <w:color w:val="1A1A1A"/>
+          <w:highlight w:val="yellow"/>
+        </w:rPr>
+        <w:t xml:space="preserve"> loop shaping controller. [commentary on performance]</w:t>
+      </w:r>
+    </w:p>
+    <w:p>
+      <w:pPr>
+        <w:pStyle w:val="Default"/>
+        <w:rPr>
+          <w:highlight w:val="yellow"/>
+        </w:rPr>
+      </w:pPr>
+      <w:r>
+        <w:rPr>
+          <w:color w:val="1A1A1A"/>
+          <w:highlight w:val="yellow"/>
+        </w:rPr>
+        <w:t>[plots of simulation, haven’t been made yet]</w:t>
+      </w:r>
     </w:p>
     <w:p>
       <w:pPr>
@@ -4251,15 +4383,39 @@
           <w:highlight w:val="yellow"/>
         </w:rPr>
       </w:pPr>
-      <w:proofErr w:type="spellStart"/>
       <w:r>
         <w:rPr>
           <w:color w:val="1A1A1A"/>
           <w:highlight w:val="yellow"/>
         </w:rPr>
-        <w:t>Asfas</w:t>
-      </w:r>
-      <w:proofErr w:type="spellEnd"/>
+        <w:t>We then ran the system on 10 trials of the uncertain plant. [commentary on performance</w:t>
+      </w:r>
+      <w:r>
+        <w:rPr>
+          <w:color w:val="1A1A1A"/>
+          <w:highlight w:val="yellow"/>
+        </w:rPr>
+        <w:t>/stability</w:t>
+      </w:r>
+      <w:r>
+        <w:rPr>
+          <w:color w:val="1A1A1A"/>
+          <w:highlight w:val="yellow"/>
+        </w:rPr>
+        <w:t>]</w:t>
+      </w:r>
+    </w:p>
+    <w:p>
+      <w:pPr>
+        <w:pStyle w:val="Default"/>
+      </w:pPr>
+      <w:r>
+        <w:rPr>
+          <w:color w:val="1A1A1A"/>
+          <w:highlight w:val="yellow"/>
+        </w:rPr>
+        <w:t>[plot of 10 uncertain samples, haven’t been made yet]</w:t>
+      </w:r>
     </w:p>
     <w:p>
       <w:pPr>
@@ -4268,19 +4424,248 @@
           <w:ilvl w:val="0"/>
           <w:numId w:val="5"/>
         </w:numPr>
-        <w:rPr>
-          <w:highlight w:val="yellow"/>
-        </w:rPr>
-      </w:pPr>
+      </w:pPr>
+      <w:r>
+        <w:rPr>
+          <w:color w:val="1A1A1A"/>
+        </w:rPr>
+        <w:t xml:space="preserve">Next, we implemented the controller on the </w:t>
+      </w:r>
       <w:proofErr w:type="spellStart"/>
       <w:r>
         <w:rPr>
           <w:color w:val="1A1A1A"/>
-          <w:highlight w:val="yellow"/>
-        </w:rPr>
-        <w:t>Asfa</w:t>
+        </w:rPr>
+        <w:t>Quanser</w:t>
       </w:r>
       <w:proofErr w:type="spellEnd"/>
+      <w:r>
+        <w:rPr>
+          <w:color w:val="1A1A1A"/>
+        </w:rPr>
+        <w:t xml:space="preserve"> Aero for the nominal plant. </w:t>
+      </w:r>
+      <w:r>
+        <w:rPr>
+          <w:color w:val="1A1A1A"/>
+        </w:rPr>
+        <w:t xml:space="preserve">The pitch angle wobbled a fair amount, but the yaw </w:t>
+      </w:r>
+      <w:proofErr w:type="gramStart"/>
+      <w:r>
+        <w:rPr>
+          <w:color w:val="1A1A1A"/>
+        </w:rPr>
+        <w:t>was able to</w:t>
+      </w:r>
+      <w:proofErr w:type="gramEnd"/>
+      <w:r>
+        <w:rPr>
+          <w:color w:val="1A1A1A"/>
+        </w:rPr>
+        <w:t xml:space="preserve"> track reasonably well.</w:t>
+      </w:r>
+    </w:p>
+    <w:p>
+      <w:pPr>
+        <w:pStyle w:val="Default"/>
+        <w:keepNext/>
+        <w:jc w:val="center"/>
+      </w:pPr>
+      <w:r>
+        <w:lastRenderedPageBreak/>
+        <w:drawing>
+          <wp:inline distT="0" distB="0" distL="0" distR="0" wp14:anchorId="1783FEB7" wp14:editId="3A0C333B">
+            <wp:extent cx="5325745" cy="2948227"/>
+            <wp:effectExtent l="0" t="0" r="8255" b="5080"/>
+            <wp:docPr id="31" name="Picture 31"/>
+            <wp:cNvGraphicFramePr>
+              <a:graphicFrameLocks xmlns:a="http://schemas.openxmlformats.org/drawingml/2006/main" noChangeAspect="1"/>
+            </wp:cNvGraphicFramePr>
+            <a:graphic xmlns:a="http://schemas.openxmlformats.org/drawingml/2006/main">
+              <a:graphicData uri="http://schemas.openxmlformats.org/drawingml/2006/picture">
+                <pic:pic xmlns:pic="http://schemas.openxmlformats.org/drawingml/2006/picture">
+                  <pic:nvPicPr>
+                    <pic:cNvPr id="1" name=""/>
+                    <pic:cNvPicPr/>
+                  </pic:nvPicPr>
+                  <pic:blipFill>
+                    <a:blip r:embed="rId41"/>
+                    <a:stretch>
+                      <a:fillRect/>
+                    </a:stretch>
+                  </pic:blipFill>
+                  <pic:spPr>
+                    <a:xfrm>
+                      <a:off x="0" y="0"/>
+                      <a:ext cx="5332531" cy="2951984"/>
+                    </a:xfrm>
+                    <a:prstGeom prst="rect">
+                      <a:avLst/>
+                    </a:prstGeom>
+                  </pic:spPr>
+                </pic:pic>
+              </a:graphicData>
+            </a:graphic>
+          </wp:inline>
+        </w:drawing>
+      </w:r>
+    </w:p>
+    <w:p>
+      <w:pPr>
+        <w:pStyle w:val="Caption"/>
+        <w:jc w:val="center"/>
+      </w:pPr>
+      <w:r>
+        <w:t xml:space="preserve">Figure </w:t>
+      </w:r>
+      <w:fldSimple w:instr=" SEQ Figure \* ARABIC ">
+        <w:r>
+          <w:rPr>
+            <w:noProof/>
+          </w:rPr>
+          <w:t>32</w:t>
+        </w:r>
+      </w:fldSimple>
+      <w:r>
+        <w:t xml:space="preserve">. </w:t>
+      </w:r>
+      <w:r>
+        <w:t xml:space="preserve">Pitch and yaw angles for the </w:t>
+      </w:r>
+      <w:proofErr w:type="spellStart"/>
+      <w:r>
+        <w:rPr>
+          <w:rFonts w:cstheme="minorHAnsi"/>
+        </w:rPr>
+        <w:t>H</w:t>
+      </w:r>
+      <w:r>
+        <w:rPr>
+          <w:rFonts w:cstheme="minorHAnsi"/>
+          <w:vertAlign w:val="subscript"/>
+        </w:rPr>
+        <w:t>inf</w:t>
+      </w:r>
+      <w:proofErr w:type="spellEnd"/>
+      <w:r>
+        <w:rPr>
+          <w:rFonts w:cstheme="minorHAnsi"/>
+        </w:rPr>
+        <w:t xml:space="preserve"> loop shaping</w:t>
+      </w:r>
+      <w:r>
+        <w:t xml:space="preserve"> controller implemented on the </w:t>
+      </w:r>
+      <w:proofErr w:type="spellStart"/>
+      <w:r>
+        <w:t>Quanser</w:t>
+      </w:r>
+      <w:proofErr w:type="spellEnd"/>
+      <w:r>
+        <w:t xml:space="preserve"> Aero for the nominal plant</w:t>
+      </w:r>
+      <w:r>
+        <w:t>.</w:t>
+      </w:r>
+    </w:p>
+    <w:p>
+      <w:pPr>
+        <w:keepNext/>
+        <w:jc w:val="center"/>
+      </w:pPr>
+      <w:r>
+        <w:drawing>
+          <wp:inline distT="0" distB="0" distL="0" distR="0" wp14:anchorId="49389212" wp14:editId="111EB459">
+            <wp:extent cx="4889500" cy="2706730"/>
+            <wp:effectExtent l="0" t="0" r="6350" b="0"/>
+            <wp:docPr id="32" name="Picture 32"/>
+            <wp:cNvGraphicFramePr>
+              <a:graphicFrameLocks xmlns:a="http://schemas.openxmlformats.org/drawingml/2006/main" noChangeAspect="1"/>
+            </wp:cNvGraphicFramePr>
+            <a:graphic xmlns:a="http://schemas.openxmlformats.org/drawingml/2006/main">
+              <a:graphicData uri="http://schemas.openxmlformats.org/drawingml/2006/picture">
+                <pic:pic xmlns:pic="http://schemas.openxmlformats.org/drawingml/2006/picture">
+                  <pic:nvPicPr>
+                    <pic:cNvPr id="1" name=""/>
+                    <pic:cNvPicPr/>
+                  </pic:nvPicPr>
+                  <pic:blipFill>
+                    <a:blip r:embed="rId42"/>
+                    <a:stretch>
+                      <a:fillRect/>
+                    </a:stretch>
+                  </pic:blipFill>
+                  <pic:spPr>
+                    <a:xfrm>
+                      <a:off x="0" y="0"/>
+                      <a:ext cx="4893612" cy="2709006"/>
+                    </a:xfrm>
+                    <a:prstGeom prst="rect">
+                      <a:avLst/>
+                    </a:prstGeom>
+                  </pic:spPr>
+                </pic:pic>
+              </a:graphicData>
+            </a:graphic>
+          </wp:inline>
+        </w:drawing>
+      </w:r>
+    </w:p>
+    <w:p>
+      <w:pPr>
+        <w:pStyle w:val="Caption"/>
+        <w:jc w:val="center"/>
+      </w:pPr>
+      <w:r>
+        <w:t xml:space="preserve">Figure </w:t>
+      </w:r>
+      <w:fldSimple w:instr=" SEQ Figure \* ARABIC ">
+        <w:r>
+          <w:rPr>
+            <w:noProof/>
+          </w:rPr>
+          <w:t>33</w:t>
+        </w:r>
+      </w:fldSimple>
+      <w:r>
+        <w:t>. Pitch and yaw voltag</w:t>
+      </w:r>
+      <w:r>
+        <w:t xml:space="preserve">es for the </w:t>
+      </w:r>
+      <w:proofErr w:type="spellStart"/>
+      <w:r>
+        <w:rPr>
+          <w:rFonts w:cstheme="minorHAnsi"/>
+        </w:rPr>
+        <w:t>H</w:t>
+      </w:r>
+      <w:r>
+        <w:rPr>
+          <w:rFonts w:cstheme="minorHAnsi"/>
+          <w:vertAlign w:val="subscript"/>
+        </w:rPr>
+        <w:t>inf</w:t>
+      </w:r>
+      <w:proofErr w:type="spellEnd"/>
+      <w:r>
+        <w:rPr>
+          <w:rFonts w:cstheme="minorHAnsi"/>
+        </w:rPr>
+        <w:t xml:space="preserve"> loop shaping</w:t>
+      </w:r>
+      <w:r>
+        <w:t xml:space="preserve"> controller implemented on the </w:t>
+      </w:r>
+      <w:proofErr w:type="spellStart"/>
+      <w:r>
+        <w:t>Quanser</w:t>
+      </w:r>
+      <w:proofErr w:type="spellEnd"/>
+      <w:r>
+        <w:t xml:space="preserve"> Aero for the nominal plant.</w:t>
+      </w:r>
     </w:p>
     <w:p>
       <w:pPr>
@@ -4289,19 +4674,232 @@
           <w:ilvl w:val="0"/>
           <w:numId w:val="5"/>
         </w:numPr>
+      </w:pPr>
+      <w:r>
+        <w:rPr>
+          <w:color w:val="1A1A1A"/>
+        </w:rPr>
+        <w:t>Lastly, we ran the controller on five samples of the uncertain plant. Below are plots of all trials.</w:t>
+      </w:r>
+      <w:r>
+        <w:rPr>
+          <w:color w:val="1A1A1A"/>
+        </w:rPr>
+        <w:t xml:space="preserve"> Three trials performed very well, with minimal overshoot, but two had very large deviations in yaw angles.</w:t>
+      </w:r>
+    </w:p>
+    <w:p>
+      <w:pPr>
+        <w:pStyle w:val="Default"/>
+        <w:keepNext/>
+        <w:jc w:val="center"/>
+      </w:pPr>
+      <w:r>
+        <w:lastRenderedPageBreak/>
+        <w:drawing>
+          <wp:inline distT="0" distB="0" distL="0" distR="0" wp14:anchorId="1C39EB06" wp14:editId="4656B042">
+            <wp:extent cx="4919750" cy="3695700"/>
+            <wp:effectExtent l="0" t="0" r="0" b="0"/>
+            <wp:docPr id="33" name="Picture 33"/>
+            <wp:cNvGraphicFramePr>
+              <a:graphicFrameLocks xmlns:a="http://schemas.openxmlformats.org/drawingml/2006/main" noChangeAspect="1"/>
+            </wp:cNvGraphicFramePr>
+            <a:graphic xmlns:a="http://schemas.openxmlformats.org/drawingml/2006/main">
+              <a:graphicData uri="http://schemas.openxmlformats.org/drawingml/2006/picture">
+                <pic:pic xmlns:pic="http://schemas.openxmlformats.org/drawingml/2006/picture">
+                  <pic:nvPicPr>
+                    <pic:cNvPr id="1" name=""/>
+                    <pic:cNvPicPr/>
+                  </pic:nvPicPr>
+                  <pic:blipFill>
+                    <a:blip r:embed="rId43"/>
+                    <a:stretch>
+                      <a:fillRect/>
+                    </a:stretch>
+                  </pic:blipFill>
+                  <pic:spPr>
+                    <a:xfrm>
+                      <a:off x="0" y="0"/>
+                      <a:ext cx="4923306" cy="3698371"/>
+                    </a:xfrm>
+                    <a:prstGeom prst="rect">
+                      <a:avLst/>
+                    </a:prstGeom>
+                  </pic:spPr>
+                </pic:pic>
+              </a:graphicData>
+            </a:graphic>
+          </wp:inline>
+        </w:drawing>
+      </w:r>
+    </w:p>
+    <w:p>
+      <w:pPr>
+        <w:pStyle w:val="Caption"/>
+        <w:jc w:val="center"/>
+      </w:pPr>
+      <w:r>
+        <w:t xml:space="preserve">Figure </w:t>
+      </w:r>
+      <w:fldSimple w:instr=" SEQ Figure \* ARABIC ">
+        <w:r>
+          <w:rPr>
+            <w:noProof/>
+          </w:rPr>
+          <w:t>34</w:t>
+        </w:r>
+      </w:fldSimple>
+      <w:r>
+        <w:t xml:space="preserve">. </w:t>
+      </w:r>
+      <w:r>
+        <w:t xml:space="preserve">Pitch (red) and yaw (blue) angles for the </w:t>
+      </w:r>
+      <w:proofErr w:type="spellStart"/>
+      <w:r>
+        <w:rPr>
+          <w:rFonts w:cstheme="minorHAnsi"/>
+        </w:rPr>
+        <w:t>H</w:t>
+      </w:r>
+      <w:r>
+        <w:rPr>
+          <w:rFonts w:cstheme="minorHAnsi"/>
+          <w:vertAlign w:val="subscript"/>
+        </w:rPr>
+        <w:t>inf</w:t>
+      </w:r>
+      <w:proofErr w:type="spellEnd"/>
+      <w:r>
+        <w:rPr>
+          <w:rFonts w:cstheme="minorHAnsi"/>
+        </w:rPr>
+        <w:t xml:space="preserve"> loop shaping</w:t>
+      </w:r>
+      <w:r>
+        <w:t xml:space="preserve"> controller run on the </w:t>
+      </w:r>
+      <w:proofErr w:type="spellStart"/>
+      <w:r>
+        <w:t>Quanser</w:t>
+      </w:r>
+      <w:proofErr w:type="spellEnd"/>
+      <w:r>
+        <w:t xml:space="preserve"> Aero for five samples of the uncertain plant.</w:t>
+      </w:r>
+    </w:p>
+    <w:p>
+      <w:pPr>
+        <w:keepNext/>
+        <w:jc w:val="center"/>
+      </w:pPr>
+      <w:r>
+        <w:drawing>
+          <wp:inline distT="0" distB="0" distL="0" distR="0" wp14:anchorId="0D2F55DF" wp14:editId="0E0297DB">
+            <wp:extent cx="4361841" cy="3276600"/>
+            <wp:effectExtent l="0" t="0" r="635" b="0"/>
+            <wp:docPr id="34" name="Picture 34"/>
+            <wp:cNvGraphicFramePr>
+              <a:graphicFrameLocks xmlns:a="http://schemas.openxmlformats.org/drawingml/2006/main" noChangeAspect="1"/>
+            </wp:cNvGraphicFramePr>
+            <a:graphic xmlns:a="http://schemas.openxmlformats.org/drawingml/2006/main">
+              <a:graphicData uri="http://schemas.openxmlformats.org/drawingml/2006/picture">
+                <pic:pic xmlns:pic="http://schemas.openxmlformats.org/drawingml/2006/picture">
+                  <pic:nvPicPr>
+                    <pic:cNvPr id="1" name=""/>
+                    <pic:cNvPicPr/>
+                  </pic:nvPicPr>
+                  <pic:blipFill>
+                    <a:blip r:embed="rId44"/>
+                    <a:stretch>
+                      <a:fillRect/>
+                    </a:stretch>
+                  </pic:blipFill>
+                  <pic:spPr>
+                    <a:xfrm>
+                      <a:off x="0" y="0"/>
+                      <a:ext cx="4365467" cy="3279324"/>
+                    </a:xfrm>
+                    <a:prstGeom prst="rect">
+                      <a:avLst/>
+                    </a:prstGeom>
+                  </pic:spPr>
+                </pic:pic>
+              </a:graphicData>
+            </a:graphic>
+          </wp:inline>
+        </w:drawing>
+      </w:r>
+    </w:p>
+    <w:p>
+      <w:pPr>
+        <w:pStyle w:val="Caption"/>
+        <w:jc w:val="center"/>
+      </w:pPr>
+      <w:r>
+        <w:t xml:space="preserve">Figure </w:t>
+      </w:r>
+      <w:fldSimple w:instr=" SEQ Figure \* ARABIC ">
+        <w:r>
+          <w:rPr>
+            <w:noProof/>
+          </w:rPr>
+          <w:t>35</w:t>
+        </w:r>
+      </w:fldSimple>
+      <w:r>
+        <w:t xml:space="preserve">. </w:t>
+      </w:r>
+      <w:r>
+        <w:t xml:space="preserve">Pitch (red) and yaw (blue) </w:t>
+      </w:r>
+      <w:r>
+        <w:t>voltag</w:t>
+      </w:r>
+      <w:r>
+        <w:t xml:space="preserve">es for the </w:t>
+      </w:r>
+      <w:proofErr w:type="spellStart"/>
+      <w:r>
+        <w:rPr>
+          <w:rFonts w:cstheme="minorHAnsi"/>
+        </w:rPr>
+        <w:t>H</w:t>
+      </w:r>
+      <w:r>
+        <w:rPr>
+          <w:rFonts w:cstheme="minorHAnsi"/>
+          <w:vertAlign w:val="subscript"/>
+        </w:rPr>
+        <w:t>inf</w:t>
+      </w:r>
+      <w:proofErr w:type="spellEnd"/>
+      <w:r>
+        <w:rPr>
+          <w:rFonts w:cstheme="minorHAnsi"/>
+        </w:rPr>
+        <w:t xml:space="preserve"> loop shaping</w:t>
+      </w:r>
+      <w:r>
+        <w:t xml:space="preserve"> controller run on the </w:t>
+      </w:r>
+      <w:proofErr w:type="spellStart"/>
+      <w:r>
+        <w:t>Quanser</w:t>
+      </w:r>
+      <w:proofErr w:type="spellEnd"/>
+      <w:r>
+        <w:t xml:space="preserve"> Aero for five samples of the uncertain plant.</w:t>
+      </w:r>
+    </w:p>
+    <w:p>
+      <w:pPr>
+        <w:pStyle w:val="Caption"/>
+        <w:jc w:val="center"/>
         <w:rPr>
           <w:highlight w:val="yellow"/>
         </w:rPr>
       </w:pPr>
-      <w:proofErr w:type="spellStart"/>
-      <w:r>
-        <w:rPr>
-          <w:color w:val="1A1A1A"/>
-          <w:highlight w:val="yellow"/>
-        </w:rPr>
-        <w:t>Asfsd</w:t>
-      </w:r>
-      <w:proofErr w:type="spellEnd"/>
     </w:p>
     <w:p>
       <w:pPr>
@@ -4318,7 +4916,7 @@
       <w:r>
         <w:t xml:space="preserve">Video of the controller run on the nominal plant and five samples of the uncertain plant can be viewed here: </w:t>
       </w:r>
-      <w:hyperlink r:id="rId40" w:history="1">
+      <w:hyperlink r:id="rId45" w:history="1">
         <w:r>
           <w:rPr>
             <w:rStyle w:val="Hyperlink"/>
@@ -4358,15 +4956,70 @@
         </w:rPr>
         <w:t>Conclusions</w:t>
       </w:r>
-    </w:p>
-    <w:p>
-      <w:pPr>
-        <w:pStyle w:val="Default"/>
+      <w:r>
         <w:rPr>
           <w:color w:val="1A1A1A"/>
           <w:u w:val="single"/>
         </w:rPr>
-      </w:pPr>
+        <w:t xml:space="preserve"> (add more on which are better)</w:t>
+      </w:r>
+    </w:p>
+    <w:p>
+      <w:pPr>
+        <w:pStyle w:val="Default"/>
+        <w:ind w:firstLine="720"/>
+        <w:rPr>
+          <w:color w:val="1A1A1A"/>
+        </w:rPr>
+      </w:pPr>
+      <w:r>
+        <w:rPr>
+          <w:color w:val="1A1A1A"/>
+        </w:rPr>
+        <w:t xml:space="preserve">This lab explored the various controller generation techniques learned over the semester, implementing each on an uncertain DIDO system. While each technique </w:t>
+      </w:r>
+      <w:proofErr w:type="gramStart"/>
+      <w:r>
+        <w:rPr>
+          <w:color w:val="1A1A1A"/>
+        </w:rPr>
+        <w:t>was able to</w:t>
+      </w:r>
+      <w:proofErr w:type="gramEnd"/>
+      <w:r>
+        <w:rPr>
+          <w:color w:val="1A1A1A"/>
+        </w:rPr>
+        <w:t xml:space="preserve"> generate a nominally stable controller, they varied greatly in robust stability and performance.</w:t>
+      </w:r>
+    </w:p>
+    <w:p>
+      <w:pPr>
+        <w:pStyle w:val="Default"/>
+        <w:ind w:firstLine="720"/>
+        <w:rPr>
+          <w:color w:val="1A1A1A"/>
+        </w:rPr>
+      </w:pPr>
+      <w:r>
+        <w:rPr>
+          <w:color w:val="1A1A1A"/>
+        </w:rPr>
+        <w:t xml:space="preserve">We observed that the initial conditions of the system had a nontrivial effect on the </w:t>
+      </w:r>
+      <w:r>
+        <w:rPr>
+          <w:color w:val="1A1A1A"/>
+        </w:rPr>
+        <w:t xml:space="preserve">system performance. </w:t>
+      </w:r>
+      <w:r>
+        <w:rPr>
+          <w:color w:val="1A1A1A"/>
+          <w:highlight w:val="yellow"/>
+        </w:rPr>
+        <w:t>[commentary on which performed best]</w:t>
+      </w:r>
     </w:p>
     <w:p>
       <w:pPr>
@@ -4376,11 +5029,20 @@
           <w:u w:val="single"/>
         </w:rPr>
       </w:pPr>
-      <w:r>
+    </w:p>
+    <w:p>
+      <w:pPr>
+        <w:pStyle w:val="Default"/>
         <w:rPr>
           <w:color w:val="1A1A1A"/>
           <w:u w:val="single"/>
         </w:rPr>
+      </w:pPr>
+      <w:r>
+        <w:rPr>
+          <w:color w:val="1A1A1A"/>
+          <w:u w:val="single"/>
+        </w:rPr>
         <w:t>Work Distribution</w:t>
       </w:r>
     </w:p>
@@ -4484,7 +5146,6 @@
         <w:pStyle w:val="Default"/>
       </w:pPr>
       <w:r>
-        <w:lastRenderedPageBreak/>
         <w:t xml:space="preserve">1.) A brief description of the goals of the lab exercise, and the equipment and procedure used to achieve those goals. The equipment can be specified once per subsection, i.e. describe the pendulum system only once, not </w:t>
       </w:r>
       <w:r>
@@ -6040,7 +6701,7 @@
 </file>
 
 <file path=customXml/itemProps1.xml><?xml version="1.0" encoding="utf-8"?>
-<ds:datastoreItem xmlns:ds="http://schemas.openxmlformats.org/officeDocument/2006/customXml" ds:itemID="{74C40AE2-670C-467C-8BE4-F258F383B76E}">
+<ds:datastoreItem xmlns:ds="http://schemas.openxmlformats.org/officeDocument/2006/customXml" ds:itemID="{4801DE91-7EDD-4762-9C63-DC1BB55B2A12}">
   <ds:schemaRefs>
     <ds:schemaRef ds:uri="http://schemas.openxmlformats.org/officeDocument/2006/bibliography"/>
   </ds:schemaRefs>

</xml_diff>